<commit_message>
Puntos 2, 3 y 4 Front-End-Vistas
</commit_message>
<xml_diff>
--- a/BermudezLadino_Lab06.docx
+++ b/BermudezLadino_Lab06.docx
@@ -32,7 +32,7 @@
                     <pic:cNvPicPr/>
                   </pic:nvPicPr>
                   <pic:blipFill>
-                    <a:blip r:embed="rId5">
+                    <a:blip r:embed="rId6">
                       <a:extLst>
                         <a:ext uri="{28A0092B-C50C-407E-A947-70E740481C1C}">
                           <a14:useLocalDpi xmlns:a14="http://schemas.microsoft.com/office/drawing/2010/main" val="0"/>
@@ -186,7 +186,7 @@
           <w:szCs w:val="24"/>
         </w:rPr>
       </w:pPr>
-      <w:hyperlink r:id="rId6" w:history="1">
+      <w:hyperlink r:id="rId7" w:history="1">
         <w:r>
           <w:rPr>
             <w:rStyle w:val="Hipervnculo"/>
@@ -739,7 +739,7 @@
                     <pic:cNvPicPr/>
                   </pic:nvPicPr>
                   <pic:blipFill>
-                    <a:blip r:embed="rId7"/>
+                    <a:blip r:embed="rId8"/>
                     <a:stretch>
                       <a:fillRect/>
                     </a:stretch>
@@ -914,7 +914,7 @@
                     <pic:cNvPicPr/>
                   </pic:nvPicPr>
                   <pic:blipFill>
-                    <a:blip r:embed="rId8"/>
+                    <a:blip r:embed="rId9"/>
                     <a:stretch>
                       <a:fillRect/>
                     </a:stretch>
@@ -1061,7 +1061,7 @@
                     <pic:cNvPicPr/>
                   </pic:nvPicPr>
                   <pic:blipFill>
-                    <a:blip r:embed="rId9"/>
+                    <a:blip r:embed="rId10"/>
                     <a:stretch>
                       <a:fillRect/>
                     </a:stretch>
@@ -1250,9 +1250,9 @@
           <w:noProof/>
         </w:rPr>
         <w:drawing>
-          <wp:inline distT="0" distB="0" distL="0" distR="0" wp14:anchorId="6821F935" wp14:editId="2DC569BD">
-            <wp:extent cx="2775356" cy="363864"/>
-            <wp:effectExtent l="19050" t="19050" r="25400" b="17145"/>
+          <wp:inline distT="0" distB="0" distL="0" distR="0" wp14:anchorId="6821F935" wp14:editId="1FB358B8">
+            <wp:extent cx="2333159" cy="156515"/>
+            <wp:effectExtent l="19050" t="19050" r="10160" b="15240"/>
             <wp:docPr id="1010004687" name="Imagen 1" descr="Imagen que contiene Logotipo&#10;&#10;Descripción generada automáticamente"/>
             <wp:cNvGraphicFramePr>
               <a:graphicFrameLocks xmlns:a="http://schemas.openxmlformats.org/drawingml/2006/main" noChangeAspect="1"/>
@@ -1264,25 +1264,48 @@
                     <pic:cNvPr id="1010004687" name="Imagen 1" descr="Imagen que contiene Logotipo&#10;&#10;Descripción generada automáticamente"/>
                     <pic:cNvPicPr/>
                   </pic:nvPicPr>
-                  <pic:blipFill>
-                    <a:blip r:embed="rId10"/>
-                    <a:stretch>
-                      <a:fillRect/>
-                    </a:stretch>
+                  <pic:blipFill rotWithShape="1">
+                    <a:blip r:embed="rId11"/>
+                    <a:srcRect t="29627" b="19206"/>
+                    <a:stretch/>
                   </pic:blipFill>
-                  <pic:spPr>
+                  <pic:spPr bwMode="auto">
                     <a:xfrm>
                       <a:off x="0" y="0"/>
-                      <a:ext cx="2827291" cy="370673"/>
+                      <a:ext cx="2422544" cy="162511"/>
                     </a:xfrm>
                     <a:prstGeom prst="rect">
                       <a:avLst/>
                     </a:prstGeom>
-                    <a:ln>
+                    <a:ln w="9525" cap="flat" cmpd="sng" algn="ctr">
                       <a:solidFill>
-                        <a:schemeClr val="tx1"/>
+                        <a:sysClr val="windowText" lastClr="000000"/>
                       </a:solidFill>
+                      <a:prstDash val="solid"/>
+                      <a:round/>
+                      <a:headEnd type="none" w="med" len="med"/>
+                      <a:tailEnd type="none" w="med" len="med"/>
+                      <a:extLst>
+                        <a:ext uri="{C807C97D-BFC1-408E-A445-0C87EB9F89A2}">
+                          <ask:lineSketchStyleProps xmlns:ask="http://schemas.microsoft.com/office/drawing/2018/sketchyshapes" sd="0">
+                            <a:custGeom>
+                              <a:avLst/>
+                              <a:gdLst/>
+                              <a:ahLst/>
+                              <a:cxnLst/>
+                              <a:rect l="0" t="0" r="0" b="0"/>
+                              <a:pathLst/>
+                            </a:custGeom>
+                            <ask:type/>
+                          </ask:lineSketchStyleProps>
+                        </a:ext>
+                      </a:extLst>
                     </a:ln>
+                    <a:extLst>
+                      <a:ext uri="{53640926-AAD7-44D8-BBD7-CCE9431645EC}">
+                        <a14:shadowObscured xmlns:a14="http://schemas.microsoft.com/office/drawing/2010/main"/>
+                      </a:ext>
+                    </a:extLst>
                   </pic:spPr>
                 </pic:pic>
               </a:graphicData>
@@ -1314,8 +1337,8 @@
           <w14:ligatures w14:val="standardContextual"/>
         </w:rPr>
         <w:drawing>
-          <wp:inline distT="0" distB="0" distL="0" distR="0" wp14:anchorId="6668A90E" wp14:editId="63C4FE35">
-            <wp:extent cx="5943600" cy="3343275"/>
+          <wp:inline distT="0" distB="0" distL="0" distR="0" wp14:anchorId="6668A90E" wp14:editId="2D98799B">
+            <wp:extent cx="5266946" cy="2962656"/>
             <wp:effectExtent l="0" t="0" r="0" b="9525"/>
             <wp:docPr id="867841215" name="Imagen 1"/>
             <wp:cNvGraphicFramePr>
@@ -1329,7 +1352,7 @@
                     <pic:cNvPicPr/>
                   </pic:nvPicPr>
                   <pic:blipFill>
-                    <a:blip r:embed="rId11"/>
+                    <a:blip r:embed="rId12"/>
                     <a:stretch>
                       <a:fillRect/>
                     </a:stretch>
@@ -1337,7 +1360,7 @@
                   <pic:spPr>
                     <a:xfrm>
                       <a:off x="0" y="0"/>
-                      <a:ext cx="5943600" cy="3343275"/>
+                      <a:ext cx="5305033" cy="2984080"/>
                     </a:xfrm>
                     <a:prstGeom prst="rect">
                       <a:avLst/>
@@ -1416,7 +1439,7 @@
         </w:rPr>
         <w:t>donde se mostrará el nombre del autor seleccionado, </w:t>
       </w:r>
-      <w:hyperlink r:id="rId12" w:history="1">
+      <w:hyperlink r:id="rId13" w:history="1">
         <w:r>
           <w:rPr>
             <w:rStyle w:val="Hipervnculo"/>
@@ -1464,6 +1487,47 @@
           <w:rFonts w:ascii="Times New Roman" w:hAnsi="Times New Roman" w:cs="Times New Roman"/>
         </w:rPr>
       </w:pPr>
+      <w:r>
+        <w:rPr>
+          <w:noProof/>
+          <w14:ligatures w14:val="standardContextual"/>
+        </w:rPr>
+        <w:drawing>
+          <wp:inline distT="0" distB="0" distL="0" distR="0" wp14:anchorId="44891130" wp14:editId="65554A73">
+            <wp:extent cx="5279949" cy="2969971"/>
+            <wp:effectExtent l="0" t="0" r="0" b="1905"/>
+            <wp:docPr id="731176970" name="Imagen 1" descr="Captura de pantalla de computadora&#10;&#10;Descripción generada automáticamente"/>
+            <wp:cNvGraphicFramePr>
+              <a:graphicFrameLocks xmlns:a="http://schemas.openxmlformats.org/drawingml/2006/main" noChangeAspect="1"/>
+            </wp:cNvGraphicFramePr>
+            <a:graphic xmlns:a="http://schemas.openxmlformats.org/drawingml/2006/main">
+              <a:graphicData uri="http://schemas.openxmlformats.org/drawingml/2006/picture">
+                <pic:pic xmlns:pic="http://schemas.openxmlformats.org/drawingml/2006/picture">
+                  <pic:nvPicPr>
+                    <pic:cNvPr id="731176970" name="Imagen 1" descr="Captura de pantalla de computadora&#10;&#10;Descripción generada automáticamente"/>
+                    <pic:cNvPicPr/>
+                  </pic:nvPicPr>
+                  <pic:blipFill>
+                    <a:blip r:embed="rId14"/>
+                    <a:stretch>
+                      <a:fillRect/>
+                    </a:stretch>
+                  </pic:blipFill>
+                  <pic:spPr>
+                    <a:xfrm>
+                      <a:off x="0" y="0"/>
+                      <a:ext cx="5305605" cy="2984402"/>
+                    </a:xfrm>
+                    <a:prstGeom prst="rect">
+                      <a:avLst/>
+                    </a:prstGeom>
+                  </pic:spPr>
+                </pic:pic>
+              </a:graphicData>
+            </a:graphic>
+          </wp:inline>
+        </w:drawing>
+      </w:r>
     </w:p>
     <w:p>
       <w:pPr>
@@ -1480,6 +1544,7 @@
         <w:rPr>
           <w:rFonts w:ascii="Times New Roman" w:hAnsi="Times New Roman" w:cs="Times New Roman"/>
         </w:rPr>
+        <w:lastRenderedPageBreak/>
         <w:t xml:space="preserve">En el elemento &lt;head&gt; de la página, agregue </w:t>
       </w:r>
       <w:r>
@@ -1494,6 +1559,15 @@
         </w:rPr>
         <w:t xml:space="preserve"> a las librerías de jQuery, Bootstrap y a la hoja de estilos de Bootstrap.</w:t>
       </w:r>
+    </w:p>
+    <w:p>
+      <w:pPr>
+        <w:pStyle w:val="Prrafodelista"/>
+        <w:ind w:left="360"/>
+        <w:rPr>
+          <w:rFonts w:ascii="Times New Roman" w:hAnsi="Times New Roman" w:cs="Times New Roman"/>
+        </w:rPr>
+      </w:pPr>
     </w:p>
     <w:p>
       <w:pPr>
@@ -1526,7 +1600,7 @@
                     <pic:cNvPicPr/>
                   </pic:nvPicPr>
                   <pic:blipFill>
-                    <a:blip r:embed="rId13"/>
+                    <a:blip r:embed="rId15"/>
                     <a:stretch>
                       <a:fillRect/>
                     </a:stretch>
@@ -1565,6 +1639,197 @@
     <w:p>
       <w:pPr>
         <w:pStyle w:val="Prrafodelista"/>
+        <w:ind w:left="360"/>
+        <w:rPr>
+          <w:rFonts w:ascii="Times New Roman" w:hAnsi="Times New Roman" w:cs="Times New Roman"/>
+        </w:rPr>
+      </w:pPr>
+    </w:p>
+    <w:p>
+      <w:pPr>
+        <w:pStyle w:val="Prrafodelista"/>
+        <w:ind w:left="360"/>
+        <w:rPr>
+          <w:rFonts w:ascii="Times New Roman" w:hAnsi="Times New Roman" w:cs="Times New Roman"/>
+        </w:rPr>
+      </w:pPr>
+      <w:r>
+        <w:rPr>
+          <w:rFonts w:ascii="Times New Roman" w:hAnsi="Times New Roman" w:cs="Times New Roman"/>
+        </w:rPr>
+        <w:t xml:space="preserve">En las referencias de las librerías actualizamos las versiones con las que tenemos en el </w:t>
+      </w:r>
+      <w:proofErr w:type="spellStart"/>
+      <w:r>
+        <w:rPr>
+          <w:rFonts w:ascii="Times New Roman" w:hAnsi="Times New Roman" w:cs="Times New Roman"/>
+        </w:rPr>
+        <w:t>pom</w:t>
+      </w:r>
+      <w:proofErr w:type="spellEnd"/>
+    </w:p>
+    <w:p>
+      <w:pPr>
+        <w:pStyle w:val="Prrafodelista"/>
+        <w:ind w:left="360"/>
+        <w:rPr>
+          <w:rFonts w:ascii="Times New Roman" w:hAnsi="Times New Roman" w:cs="Times New Roman"/>
+        </w:rPr>
+      </w:pPr>
+    </w:p>
+    <w:p>
+      <w:pPr>
+        <w:pStyle w:val="Prrafodelista"/>
+        <w:ind w:left="360"/>
+        <w:rPr>
+          <w:rFonts w:ascii="Times New Roman" w:hAnsi="Times New Roman" w:cs="Times New Roman"/>
+        </w:rPr>
+      </w:pPr>
+      <w:r>
+        <w:rPr>
+          <w:noProof/>
+          <w14:ligatures w14:val="standardContextual"/>
+        </w:rPr>
+        <w:drawing>
+          <wp:inline distT="0" distB="0" distL="0" distR="0" wp14:anchorId="6A4D16D4" wp14:editId="7CA762DD">
+            <wp:extent cx="5943600" cy="3343275"/>
+            <wp:effectExtent l="0" t="0" r="0" b="9525"/>
+            <wp:docPr id="2019419177" name="Imagen 1"/>
+            <wp:cNvGraphicFramePr>
+              <a:graphicFrameLocks xmlns:a="http://schemas.openxmlformats.org/drawingml/2006/main" noChangeAspect="1"/>
+            </wp:cNvGraphicFramePr>
+            <a:graphic xmlns:a="http://schemas.openxmlformats.org/drawingml/2006/main">
+              <a:graphicData uri="http://schemas.openxmlformats.org/drawingml/2006/picture">
+                <pic:pic xmlns:pic="http://schemas.openxmlformats.org/drawingml/2006/picture">
+                  <pic:nvPicPr>
+                    <pic:cNvPr id="2019419177" name=""/>
+                    <pic:cNvPicPr/>
+                  </pic:nvPicPr>
+                  <pic:blipFill>
+                    <a:blip r:embed="rId16"/>
+                    <a:stretch>
+                      <a:fillRect/>
+                    </a:stretch>
+                  </pic:blipFill>
+                  <pic:spPr>
+                    <a:xfrm>
+                      <a:off x="0" y="0"/>
+                      <a:ext cx="5943600" cy="3343275"/>
+                    </a:xfrm>
+                    <a:prstGeom prst="rect">
+                      <a:avLst/>
+                    </a:prstGeom>
+                  </pic:spPr>
+                </pic:pic>
+              </a:graphicData>
+            </a:graphic>
+          </wp:inline>
+        </w:drawing>
+      </w:r>
+    </w:p>
+    <w:p>
+      <w:pPr>
+        <w:pStyle w:val="Prrafodelista"/>
+        <w:ind w:left="360"/>
+        <w:rPr>
+          <w:rFonts w:ascii="Times New Roman" w:hAnsi="Times New Roman" w:cs="Times New Roman"/>
+        </w:rPr>
+      </w:pPr>
+    </w:p>
+    <w:p>
+      <w:pPr>
+        <w:pStyle w:val="Prrafodelista"/>
+        <w:ind w:left="360"/>
+        <w:rPr>
+          <w:rFonts w:ascii="Times New Roman" w:hAnsi="Times New Roman" w:cs="Times New Roman"/>
+        </w:rPr>
+      </w:pPr>
+    </w:p>
+    <w:p>
+      <w:pPr>
+        <w:pStyle w:val="Prrafodelista"/>
+        <w:ind w:left="360"/>
+        <w:rPr>
+          <w:rFonts w:ascii="Times New Roman" w:hAnsi="Times New Roman" w:cs="Times New Roman"/>
+        </w:rPr>
+      </w:pPr>
+    </w:p>
+    <w:p>
+      <w:pPr>
+        <w:pStyle w:val="Prrafodelista"/>
+        <w:ind w:left="360"/>
+        <w:rPr>
+          <w:rFonts w:ascii="Times New Roman" w:hAnsi="Times New Roman" w:cs="Times New Roman"/>
+        </w:rPr>
+      </w:pPr>
+    </w:p>
+    <w:p>
+      <w:pPr>
+        <w:pStyle w:val="Prrafodelista"/>
+        <w:ind w:left="360"/>
+        <w:rPr>
+          <w:rFonts w:ascii="Times New Roman" w:hAnsi="Times New Roman" w:cs="Times New Roman"/>
+        </w:rPr>
+      </w:pPr>
+    </w:p>
+    <w:p>
+      <w:pPr>
+        <w:pStyle w:val="Prrafodelista"/>
+        <w:ind w:left="360"/>
+        <w:rPr>
+          <w:rFonts w:ascii="Times New Roman" w:hAnsi="Times New Roman" w:cs="Times New Roman"/>
+        </w:rPr>
+      </w:pPr>
+    </w:p>
+    <w:p>
+      <w:pPr>
+        <w:pStyle w:val="Prrafodelista"/>
+        <w:ind w:left="360"/>
+        <w:rPr>
+          <w:rFonts w:ascii="Times New Roman" w:hAnsi="Times New Roman" w:cs="Times New Roman"/>
+        </w:rPr>
+      </w:pPr>
+    </w:p>
+    <w:p>
+      <w:pPr>
+        <w:pStyle w:val="Prrafodelista"/>
+        <w:ind w:left="360"/>
+        <w:rPr>
+          <w:rFonts w:ascii="Times New Roman" w:hAnsi="Times New Roman" w:cs="Times New Roman"/>
+        </w:rPr>
+      </w:pPr>
+    </w:p>
+    <w:p>
+      <w:pPr>
+        <w:pStyle w:val="Prrafodelista"/>
+        <w:ind w:left="360"/>
+        <w:rPr>
+          <w:rFonts w:ascii="Times New Roman" w:hAnsi="Times New Roman" w:cs="Times New Roman"/>
+        </w:rPr>
+      </w:pPr>
+    </w:p>
+    <w:p>
+      <w:pPr>
+        <w:pStyle w:val="Prrafodelista"/>
+        <w:ind w:left="360"/>
+        <w:rPr>
+          <w:rFonts w:ascii="Times New Roman" w:hAnsi="Times New Roman" w:cs="Times New Roman"/>
+        </w:rPr>
+      </w:pPr>
+    </w:p>
+    <w:p>
+      <w:pPr>
+        <w:pStyle w:val="Prrafodelista"/>
+        <w:ind w:left="360"/>
+        <w:jc w:val="center"/>
+        <w:rPr>
+          <w:rFonts w:ascii="Times New Roman" w:hAnsi="Times New Roman" w:cs="Times New Roman"/>
+        </w:rPr>
+      </w:pPr>
+    </w:p>
+    <w:p>
+      <w:pPr>
+        <w:pStyle w:val="Prrafodelista"/>
         <w:numPr>
           <w:ilvl w:val="3"/>
           <w:numId w:val="1"/>
@@ -1619,6 +1884,8 @@
     </w:p>
     <w:p>
       <w:pPr>
+        <w:pStyle w:val="Prrafodelista"/>
+        <w:ind w:left="360"/>
         <w:rPr>
           <w:rFonts w:ascii="Times New Roman" w:hAnsi="Times New Roman" w:cs="Times New Roman"/>
         </w:rPr>
@@ -1672,7 +1939,7 @@
                     <pic:cNvPicPr/>
                   </pic:nvPicPr>
                   <pic:blipFill>
-                    <a:blip r:embed="rId14"/>
+                    <a:blip r:embed="rId17"/>
                     <a:stretch>
                       <a:fillRect/>
                     </a:stretch>
@@ -1710,6 +1977,125 @@
     <w:p>
       <w:pPr>
         <w:pStyle w:val="Prrafodelista"/>
+        <w:ind w:left="605"/>
+        <w:rPr>
+          <w:rFonts w:ascii="Times New Roman" w:hAnsi="Times New Roman" w:cs="Times New Roman"/>
+        </w:rPr>
+      </w:pPr>
+      <w:r>
+        <w:rPr>
+          <w:noProof/>
+          <w14:ligatures w14:val="standardContextual"/>
+        </w:rPr>
+        <w:drawing>
+          <wp:inline distT="0" distB="0" distL="0" distR="0" wp14:anchorId="0BB8DEBA" wp14:editId="7C328D54">
+            <wp:extent cx="5943600" cy="3343275"/>
+            <wp:effectExtent l="19050" t="19050" r="19050" b="28575"/>
+            <wp:docPr id="453689243" name="Imagen 1"/>
+            <wp:cNvGraphicFramePr>
+              <a:graphicFrameLocks xmlns:a="http://schemas.openxmlformats.org/drawingml/2006/main" noChangeAspect="1"/>
+            </wp:cNvGraphicFramePr>
+            <a:graphic xmlns:a="http://schemas.openxmlformats.org/drawingml/2006/main">
+              <a:graphicData uri="http://schemas.openxmlformats.org/drawingml/2006/picture">
+                <pic:pic xmlns:pic="http://schemas.openxmlformats.org/drawingml/2006/picture">
+                  <pic:nvPicPr>
+                    <pic:cNvPr id="453689243" name=""/>
+                    <pic:cNvPicPr/>
+                  </pic:nvPicPr>
+                  <pic:blipFill>
+                    <a:blip r:embed="rId18"/>
+                    <a:stretch>
+                      <a:fillRect/>
+                    </a:stretch>
+                  </pic:blipFill>
+                  <pic:spPr>
+                    <a:xfrm>
+                      <a:off x="0" y="0"/>
+                      <a:ext cx="5943600" cy="3343275"/>
+                    </a:xfrm>
+                    <a:prstGeom prst="rect">
+                      <a:avLst/>
+                    </a:prstGeom>
+                    <a:ln>
+                      <a:solidFill>
+                        <a:schemeClr val="tx1"/>
+                      </a:solidFill>
+                    </a:ln>
+                  </pic:spPr>
+                </pic:pic>
+              </a:graphicData>
+            </a:graphic>
+          </wp:inline>
+        </w:drawing>
+      </w:r>
+    </w:p>
+    <w:p>
+      <w:pPr>
+        <w:pStyle w:val="Prrafodelista"/>
+        <w:ind w:left="605"/>
+        <w:rPr>
+          <w:rFonts w:ascii="Times New Roman" w:hAnsi="Times New Roman" w:cs="Times New Roman"/>
+        </w:rPr>
+      </w:pPr>
+      <w:r>
+        <w:rPr>
+          <w:noProof/>
+          <w14:ligatures w14:val="standardContextual"/>
+        </w:rPr>
+        <w:drawing>
+          <wp:inline distT="0" distB="0" distL="0" distR="0" wp14:anchorId="20271D9F" wp14:editId="0A64ACCB">
+            <wp:extent cx="5943600" cy="3343275"/>
+            <wp:effectExtent l="19050" t="19050" r="19050" b="28575"/>
+            <wp:docPr id="428592116" name="Imagen 1" descr="Texto&#10;&#10;Descripción generada automáticamente con confianza baja"/>
+            <wp:cNvGraphicFramePr>
+              <a:graphicFrameLocks xmlns:a="http://schemas.openxmlformats.org/drawingml/2006/main" noChangeAspect="1"/>
+            </wp:cNvGraphicFramePr>
+            <a:graphic xmlns:a="http://schemas.openxmlformats.org/drawingml/2006/main">
+              <a:graphicData uri="http://schemas.openxmlformats.org/drawingml/2006/picture">
+                <pic:pic xmlns:pic="http://schemas.openxmlformats.org/drawingml/2006/picture">
+                  <pic:nvPicPr>
+                    <pic:cNvPr id="428592116" name="Imagen 1" descr="Texto&#10;&#10;Descripción generada automáticamente con confianza baja"/>
+                    <pic:cNvPicPr/>
+                  </pic:nvPicPr>
+                  <pic:blipFill>
+                    <a:blip r:embed="rId19"/>
+                    <a:stretch>
+                      <a:fillRect/>
+                    </a:stretch>
+                  </pic:blipFill>
+                  <pic:spPr>
+                    <a:xfrm>
+                      <a:off x="0" y="0"/>
+                      <a:ext cx="5943600" cy="3343275"/>
+                    </a:xfrm>
+                    <a:prstGeom prst="rect">
+                      <a:avLst/>
+                    </a:prstGeom>
+                    <a:ln>
+                      <a:solidFill>
+                        <a:schemeClr val="tx1"/>
+                      </a:solidFill>
+                    </a:ln>
+                  </pic:spPr>
+                </pic:pic>
+              </a:graphicData>
+            </a:graphic>
+          </wp:inline>
+        </w:drawing>
+      </w:r>
+    </w:p>
+    <w:p>
+      <w:pPr>
+        <w:pStyle w:val="Prrafodelista"/>
+        <w:ind w:left="605"/>
+        <w:rPr>
+          <w:rFonts w:ascii="Times New Roman" w:hAnsi="Times New Roman" w:cs="Times New Roman"/>
+        </w:rPr>
+      </w:pPr>
+    </w:p>
+    <w:p>
+      <w:pPr>
+        <w:pStyle w:val="Prrafodelista"/>
         <w:numPr>
           <w:ilvl w:val="2"/>
           <w:numId w:val="1"/>
@@ -1722,7 +2108,63 @@
         <w:rPr>
           <w:rFonts w:ascii="Times New Roman" w:hAnsi="Times New Roman" w:cs="Times New Roman"/>
         </w:rPr>
+        <w:lastRenderedPageBreak/>
         <w:t>Al abrir la consola de desarrollador del navegador, NO deben aparecer mensajes de error 404 (es decir, que las librerías de JavaScript se cargaron correctamente).</w:t>
+      </w:r>
+    </w:p>
+    <w:p>
+      <w:pPr>
+        <w:pStyle w:val="Prrafodelista"/>
+        <w:ind w:left="605"/>
+        <w:rPr>
+          <w:rFonts w:ascii="Times New Roman" w:hAnsi="Times New Roman" w:cs="Times New Roman"/>
+        </w:rPr>
+      </w:pPr>
+      <w:r>
+        <w:rPr>
+          <w:noProof/>
+          <w14:ligatures w14:val="standardContextual"/>
+        </w:rPr>
+        <w:drawing>
+          <wp:inline distT="0" distB="0" distL="0" distR="0" wp14:anchorId="6539F3DD" wp14:editId="26A72781">
+            <wp:extent cx="5943600" cy="3343275"/>
+            <wp:effectExtent l="19050" t="19050" r="19050" b="28575"/>
+            <wp:docPr id="933318505" name="Imagen 1"/>
+            <wp:cNvGraphicFramePr>
+              <a:graphicFrameLocks xmlns:a="http://schemas.openxmlformats.org/drawingml/2006/main" noChangeAspect="1"/>
+            </wp:cNvGraphicFramePr>
+            <a:graphic xmlns:a="http://schemas.openxmlformats.org/drawingml/2006/main">
+              <a:graphicData uri="http://schemas.openxmlformats.org/drawingml/2006/picture">
+                <pic:pic xmlns:pic="http://schemas.openxmlformats.org/drawingml/2006/picture">
+                  <pic:nvPicPr>
+                    <pic:cNvPr id="933318505" name=""/>
+                    <pic:cNvPicPr/>
+                  </pic:nvPicPr>
+                  <pic:blipFill>
+                    <a:blip r:embed="rId20"/>
+                    <a:stretch>
+                      <a:fillRect/>
+                    </a:stretch>
+                  </pic:blipFill>
+                  <pic:spPr>
+                    <a:xfrm>
+                      <a:off x="0" y="0"/>
+                      <a:ext cx="5943600" cy="3343275"/>
+                    </a:xfrm>
+                    <a:prstGeom prst="rect">
+                      <a:avLst/>
+                    </a:prstGeom>
+                    <a:ln>
+                      <a:solidFill>
+                        <a:schemeClr val="tx1"/>
+                      </a:solidFill>
+                    </a:ln>
+                  </pic:spPr>
+                </pic:pic>
+              </a:graphicData>
+            </a:graphic>
+          </wp:inline>
+        </w:drawing>
       </w:r>
     </w:p>
     <w:p>
@@ -1807,7 +2249,7 @@
         </w:rPr>
         <w:t>Ahora, va a crear un Módulo JavaScript que, a manera de controlador, mantenga los estados y ofrezca las operaciones requeridas por la vista. Para esto tenga en cuenta el </w:t>
       </w:r>
-      <w:hyperlink r:id="rId15" w:history="1">
+      <w:hyperlink r:id="rId21" w:history="1">
         <w:r>
           <w:rPr>
             <w:rStyle w:val="Hipervnculo"/>
@@ -1944,7 +2386,7 @@
                     <pic:cNvPicPr/>
                   </pic:nvPicPr>
                   <pic:blipFill>
-                    <a:blip r:embed="rId16"/>
+                    <a:blip r:embed="rId22"/>
                     <a:stretch>
                       <a:fillRect/>
                     </a:stretch>
@@ -2257,16 +2699,9 @@
         <w:rPr>
           <w:rFonts w:ascii="Times New Roman" w:hAnsi="Times New Roman" w:cs="Times New Roman"/>
         </w:rPr>
-        <w:t xml:space="preserve">&gt;) a la tabla creada en el punto 4. Tenga </w:t>
-      </w:r>
-      <w:r>
-        <w:rPr>
-          <w:rFonts w:ascii="Times New Roman" w:hAnsi="Times New Roman" w:cs="Times New Roman"/>
-        </w:rPr>
-        <w:lastRenderedPageBreak/>
-        <w:t>en cuenta los </w:t>
-      </w:r>
-      <w:hyperlink r:id="rId17" w:history="1">
+        <w:t>&gt;) a la tabla creada en el punto 4. Tenga en cuenta los </w:t>
+      </w:r>
+      <w:hyperlink r:id="rId23" w:history="1">
         <w:r>
           <w:rPr>
             <w:rStyle w:val="Hipervnculo"/>
@@ -2281,7 +2716,7 @@
         </w:rPr>
         <w:t> y </w:t>
       </w:r>
-      <w:hyperlink r:id="rId18" w:history="1">
+      <w:hyperlink r:id="rId24" w:history="1">
         <w:r>
           <w:rPr>
             <w:rStyle w:val="Hipervnculo"/>
@@ -2448,6 +2883,14 @@
     </w:p>
     <w:p>
       <w:pPr>
+        <w:pStyle w:val="Prrafodelista"/>
+        <w:rPr>
+          <w:rFonts w:ascii="Times New Roman" w:hAnsi="Times New Roman" w:cs="Times New Roman"/>
+        </w:rPr>
+      </w:pPr>
+    </w:p>
+    <w:p>
+      <w:pPr>
         <w:rPr>
           <w:rFonts w:ascii="Times New Roman" w:hAnsi="Times New Roman" w:cs="Times New Roman"/>
           <w:b/>
@@ -2486,7 +2929,7 @@
         </w:rPr>
         <w:t>A la página, agregue un </w:t>
       </w:r>
-      <w:hyperlink r:id="rId19" w:history="1">
+      <w:hyperlink r:id="rId25" w:history="1">
         <w:r>
           <w:rPr>
             <w:rStyle w:val="Hipervnculo"/>
@@ -2606,7 +3049,7 @@
         </w:rPr>
         <w:t xml:space="preserve"> segmentos de recta, haciendo uso </w:t>
       </w:r>
-      <w:hyperlink r:id="rId20" w:history="1">
+      <w:hyperlink r:id="rId26" w:history="1">
         <w:r>
           <w:rPr>
             <w:rStyle w:val="Hipervnculo"/>
@@ -2815,7 +3258,7 @@
         </w:rPr>
         <w:t>', pero que para las mismas use datos reales consultados del API REST. Para lo anterior revise </w:t>
       </w:r>
-      <w:hyperlink r:id="rId21" w:history="1">
+      <w:hyperlink r:id="rId27" w:history="1">
         <w:r>
           <w:rPr>
             <w:rStyle w:val="Hipervnculo"/>
@@ -2926,7 +3369,7 @@
         </w:rPr>
         <w:t>Revise la </w:t>
       </w:r>
-      <w:hyperlink r:id="rId22" w:history="1">
+      <w:hyperlink r:id="rId28" w:history="1">
         <w:r>
           <w:rPr>
             <w:rStyle w:val="Hipervnculo"/>
@@ -4828,7 +5271,6 @@
   </w:num>
   <w:num w:numId="10" w16cid:durableId="147720057">
     <w:abstractNumId w:val="5"/>
-    <w:lvlOverride w:ilvl="0"/>
   </w:num>
   <w:num w:numId="11" w16cid:durableId="736319057">
     <w:abstractNumId w:val="3"/>
@@ -5788,4 +6230,16 @@
     </a:ext>
   </a:extLst>
 </a:theme>
+</file>
+
+<file path=customXml/item1.xml><?xml version="1.0" encoding="utf-8"?>
+<b:Sources xmlns:b="http://schemas.openxmlformats.org/officeDocument/2006/bibliography" xmlns="http://schemas.openxmlformats.org/officeDocument/2006/bibliography" SelectedStyle="\APASixthEditionOfficeOnline.xsl" StyleName="APA" Version="6"/>
+</file>
+
+<file path=customXml/itemProps1.xml><?xml version="1.0" encoding="utf-8"?>
+<ds:datastoreItem xmlns:ds="http://schemas.openxmlformats.org/officeDocument/2006/customXml" ds:itemID="{0F058876-85FF-4E5D-9F02-3B34A7D873F9}">
+  <ds:schemaRefs>
+    <ds:schemaRef ds:uri="http://schemas.openxmlformats.org/officeDocument/2006/bibliography"/>
+  </ds:schemaRefs>
+</ds:datastoreItem>
 </file>
</xml_diff>

<commit_message>
parte 5,6 y 7, documento Front-end-logica
</commit_message>
<xml_diff>
--- a/BermudezLadino_Lab06.docx
+++ b/BermudezLadino_Lab06.docx
@@ -2126,9 +2126,9 @@
           <w14:ligatures w14:val="standardContextual"/>
         </w:rPr>
         <w:drawing>
-          <wp:inline distT="0" distB="0" distL="0" distR="0" wp14:anchorId="6539F3DD" wp14:editId="26A72781">
-            <wp:extent cx="5943600" cy="3343275"/>
-            <wp:effectExtent l="19050" t="19050" r="19050" b="28575"/>
+          <wp:inline distT="0" distB="0" distL="0" distR="0" wp14:anchorId="6539F3DD" wp14:editId="52A5E4E4">
+            <wp:extent cx="5620969" cy="3161795"/>
+            <wp:effectExtent l="19050" t="19050" r="18415" b="19685"/>
             <wp:docPr id="933318505" name="Imagen 1"/>
             <wp:cNvGraphicFramePr>
               <a:graphicFrameLocks xmlns:a="http://schemas.openxmlformats.org/drawingml/2006/main" noChangeAspect="1"/>
@@ -2149,7 +2149,7 @@
                   <pic:spPr>
                     <a:xfrm>
                       <a:off x="0" y="0"/>
-                      <a:ext cx="5943600" cy="3343275"/>
+                      <a:ext cx="5623788" cy="3163381"/>
                     </a:xfrm>
                     <a:prstGeom prst="rect">
                       <a:avLst/>
@@ -2301,6 +2301,61 @@
           <w:rFonts w:ascii="Times New Roman" w:hAnsi="Times New Roman" w:cs="Times New Roman"/>
         </w:rPr>
       </w:pPr>
+      <w:r>
+        <w:rPr>
+          <w:noProof/>
+        </w:rPr>
+        <w:drawing>
+          <wp:inline distT="0" distB="0" distL="0" distR="0" wp14:anchorId="254C45B4" wp14:editId="2956E930">
+            <wp:extent cx="5752643" cy="3233403"/>
+            <wp:effectExtent l="19050" t="19050" r="19685" b="24765"/>
+            <wp:docPr id="1062169344" name="Imagen 1"/>
+            <wp:cNvGraphicFramePr>
+              <a:graphicFrameLocks xmlns:a="http://schemas.openxmlformats.org/drawingml/2006/main" noChangeAspect="1"/>
+            </wp:cNvGraphicFramePr>
+            <a:graphic xmlns:a="http://schemas.openxmlformats.org/drawingml/2006/main">
+              <a:graphicData uri="http://schemas.openxmlformats.org/drawingml/2006/picture">
+                <pic:pic xmlns:pic="http://schemas.openxmlformats.org/drawingml/2006/picture">
+                  <pic:nvPicPr>
+                    <pic:cNvPr id="0" name="Picture 1"/>
+                    <pic:cNvPicPr>
+                      <a:picLocks noChangeAspect="1" noChangeArrowheads="1"/>
+                    </pic:cNvPicPr>
+                  </pic:nvPicPr>
+                  <pic:blipFill>
+                    <a:blip r:embed="rId22">
+                      <a:extLst>
+                        <a:ext uri="{28A0092B-C50C-407E-A947-70E740481C1C}">
+                          <a14:useLocalDpi xmlns:a14="http://schemas.microsoft.com/office/drawing/2010/main" val="0"/>
+                        </a:ext>
+                      </a:extLst>
+                    </a:blip>
+                    <a:srcRect/>
+                    <a:stretch>
+                      <a:fillRect/>
+                    </a:stretch>
+                  </pic:blipFill>
+                  <pic:spPr bwMode="auto">
+                    <a:xfrm>
+                      <a:off x="0" y="0"/>
+                      <a:ext cx="5758946" cy="3236946"/>
+                    </a:xfrm>
+                    <a:prstGeom prst="rect">
+                      <a:avLst/>
+                    </a:prstGeom>
+                    <a:noFill/>
+                    <a:ln>
+                      <a:solidFill>
+                        <a:schemeClr val="tx1"/>
+                      </a:solidFill>
+                    </a:ln>
+                  </pic:spPr>
+                </pic:pic>
+              </a:graphicData>
+            </a:graphic>
+          </wp:inline>
+        </w:drawing>
+      </w:r>
     </w:p>
     <w:p>
       <w:pPr>
@@ -2317,8 +2372,82 @@
         <w:rPr>
           <w:rFonts w:ascii="Times New Roman" w:hAnsi="Times New Roman" w:cs="Times New Roman"/>
         </w:rPr>
+        <w:lastRenderedPageBreak/>
         <w:t>Copie el módulo provisto (apimock.js) en la misma ruta del módulo antes creado. En éste agréguele más planos (con más puntos) a los autores 'quemados' en el código.</w:t>
       </w:r>
+    </w:p>
+    <w:p>
+      <w:pPr>
+        <w:pStyle w:val="Prrafodelista"/>
+        <w:ind w:left="360"/>
+        <w:rPr>
+          <w:rFonts w:ascii="Times New Roman" w:hAnsi="Times New Roman" w:cs="Times New Roman"/>
+        </w:rPr>
+      </w:pPr>
+      <w:r>
+        <w:rPr>
+          <w:noProof/>
+        </w:rPr>
+        <w:drawing>
+          <wp:inline distT="0" distB="0" distL="0" distR="0" wp14:anchorId="09B30707" wp14:editId="5E9860D6">
+            <wp:extent cx="5511241" cy="3106550"/>
+            <wp:effectExtent l="19050" t="19050" r="13335" b="17780"/>
+            <wp:docPr id="874127782" name="Imagen 2"/>
+            <wp:cNvGraphicFramePr>
+              <a:graphicFrameLocks xmlns:a="http://schemas.openxmlformats.org/drawingml/2006/main" noChangeAspect="1"/>
+            </wp:cNvGraphicFramePr>
+            <a:graphic xmlns:a="http://schemas.openxmlformats.org/drawingml/2006/main">
+              <a:graphicData uri="http://schemas.openxmlformats.org/drawingml/2006/picture">
+                <pic:pic xmlns:pic="http://schemas.openxmlformats.org/drawingml/2006/picture">
+                  <pic:nvPicPr>
+                    <pic:cNvPr id="0" name="Picture 3"/>
+                    <pic:cNvPicPr>
+                      <a:picLocks noChangeAspect="1" noChangeArrowheads="1"/>
+                    </pic:cNvPicPr>
+                  </pic:nvPicPr>
+                  <pic:blipFill>
+                    <a:blip r:embed="rId23" cstate="print">
+                      <a:extLst>
+                        <a:ext uri="{28A0092B-C50C-407E-A947-70E740481C1C}">
+                          <a14:useLocalDpi xmlns:a14="http://schemas.microsoft.com/office/drawing/2010/main" val="0"/>
+                        </a:ext>
+                      </a:extLst>
+                    </a:blip>
+                    <a:srcRect/>
+                    <a:stretch>
+                      <a:fillRect/>
+                    </a:stretch>
+                  </pic:blipFill>
+                  <pic:spPr bwMode="auto">
+                    <a:xfrm>
+                      <a:off x="0" y="0"/>
+                      <a:ext cx="5529515" cy="3116850"/>
+                    </a:xfrm>
+                    <a:prstGeom prst="rect">
+                      <a:avLst/>
+                    </a:prstGeom>
+                    <a:noFill/>
+                    <a:ln>
+                      <a:solidFill>
+                        <a:schemeClr val="tx1"/>
+                      </a:solidFill>
+                    </a:ln>
+                  </pic:spPr>
+                </pic:pic>
+              </a:graphicData>
+            </a:graphic>
+          </wp:inline>
+        </w:drawing>
+      </w:r>
+    </w:p>
+    <w:p>
+      <w:pPr>
+        <w:pStyle w:val="Prrafodelista"/>
+        <w:ind w:left="360"/>
+        <w:rPr>
+          <w:rFonts w:ascii="Times New Roman" w:hAnsi="Times New Roman" w:cs="Times New Roman"/>
+        </w:rPr>
+      </w:pPr>
     </w:p>
     <w:p>
       <w:pPr>
@@ -2386,7 +2515,7 @@
                     <pic:cNvPicPr/>
                   </pic:nvPicPr>
                   <pic:blipFill>
-                    <a:blip r:embed="rId22"/>
+                    <a:blip r:embed="rId24"/>
                     <a:stretch>
                       <a:fillRect/>
                     </a:stretch>
@@ -2424,6 +2553,70 @@
     <w:p>
       <w:pPr>
         <w:pStyle w:val="Prrafodelista"/>
+        <w:ind w:left="360"/>
+        <w:rPr>
+          <w:rFonts w:ascii="Times New Roman" w:hAnsi="Times New Roman" w:cs="Times New Roman"/>
+        </w:rPr>
+      </w:pPr>
+      <w:r>
+        <w:rPr>
+          <w:noProof/>
+        </w:rPr>
+        <w:drawing>
+          <wp:inline distT="0" distB="0" distL="0" distR="0" wp14:anchorId="34E09FF6" wp14:editId="2F9E1500">
+            <wp:extent cx="5574183" cy="3140242"/>
+            <wp:effectExtent l="19050" t="19050" r="26670" b="22225"/>
+            <wp:docPr id="450517702" name="Imagen 3" descr="imagen"/>
+            <wp:cNvGraphicFramePr>
+              <a:graphicFrameLocks xmlns:a="http://schemas.openxmlformats.org/drawingml/2006/main" noChangeAspect="1"/>
+            </wp:cNvGraphicFramePr>
+            <a:graphic xmlns:a="http://schemas.openxmlformats.org/drawingml/2006/main">
+              <a:graphicData uri="http://schemas.openxmlformats.org/drawingml/2006/picture">
+                <pic:pic xmlns:pic="http://schemas.openxmlformats.org/drawingml/2006/picture">
+                  <pic:nvPicPr>
+                    <pic:cNvPr id="0" name="Picture 5" descr="imagen"/>
+                    <pic:cNvPicPr>
+                      <a:picLocks noChangeAspect="1" noChangeArrowheads="1"/>
+                    </pic:cNvPicPr>
+                  </pic:nvPicPr>
+                  <pic:blipFill>
+                    <a:blip r:embed="rId25" cstate="print">
+                      <a:extLst>
+                        <a:ext uri="{28A0092B-C50C-407E-A947-70E740481C1C}">
+                          <a14:useLocalDpi xmlns:a14="http://schemas.microsoft.com/office/drawing/2010/main" val="0"/>
+                        </a:ext>
+                      </a:extLst>
+                    </a:blip>
+                    <a:srcRect/>
+                    <a:stretch>
+                      <a:fillRect/>
+                    </a:stretch>
+                  </pic:blipFill>
+                  <pic:spPr bwMode="auto">
+                    <a:xfrm>
+                      <a:off x="0" y="0"/>
+                      <a:ext cx="5576631" cy="3141621"/>
+                    </a:xfrm>
+                    <a:prstGeom prst="rect">
+                      <a:avLst/>
+                    </a:prstGeom>
+                    <a:noFill/>
+                    <a:ln>
+                      <a:solidFill>
+                        <a:schemeClr val="tx1"/>
+                      </a:solidFill>
+                    </a:ln>
+                  </pic:spPr>
+                </pic:pic>
+              </a:graphicData>
+            </a:graphic>
+          </wp:inline>
+        </w:drawing>
+      </w:r>
+    </w:p>
+    <w:p>
+      <w:pPr>
+        <w:pStyle w:val="Prrafodelista"/>
         <w:numPr>
           <w:ilvl w:val="3"/>
           <w:numId w:val="1"/>
@@ -2436,6 +2629,7 @@
         <w:rPr>
           <w:rFonts w:ascii="Times New Roman" w:hAnsi="Times New Roman" w:cs="Times New Roman"/>
         </w:rPr>
+        <w:lastRenderedPageBreak/>
         <w:t>Haga que el módulo antes creado mantenga de forma privada:</w:t>
       </w:r>
     </w:p>
@@ -2514,6 +2708,67 @@
     </w:p>
     <w:p>
       <w:pPr>
+        <w:ind w:left="360"/>
+        <w:rPr>
+          <w:rFonts w:ascii="Times New Roman" w:hAnsi="Times New Roman" w:cs="Times New Roman"/>
+        </w:rPr>
+      </w:pPr>
+      <w:r>
+        <w:rPr>
+          <w:noProof/>
+        </w:rPr>
+        <w:drawing>
+          <wp:inline distT="0" distB="0" distL="0" distR="0" wp14:anchorId="1B16D557" wp14:editId="7DBBDEC7">
+            <wp:extent cx="5943600" cy="3340735"/>
+            <wp:effectExtent l="0" t="0" r="0" b="0"/>
+            <wp:docPr id="717423218" name="Imagen 4"/>
+            <wp:cNvGraphicFramePr>
+              <a:graphicFrameLocks xmlns:a="http://schemas.openxmlformats.org/drawingml/2006/main" noChangeAspect="1"/>
+            </wp:cNvGraphicFramePr>
+            <a:graphic xmlns:a="http://schemas.openxmlformats.org/drawingml/2006/main">
+              <a:graphicData uri="http://schemas.openxmlformats.org/drawingml/2006/picture">
+                <pic:pic xmlns:pic="http://schemas.openxmlformats.org/drawingml/2006/picture">
+                  <pic:nvPicPr>
+                    <pic:cNvPr id="0" name="Picture 7"/>
+                    <pic:cNvPicPr>
+                      <a:picLocks noChangeAspect="1" noChangeArrowheads="1"/>
+                    </pic:cNvPicPr>
+                  </pic:nvPicPr>
+                  <pic:blipFill>
+                    <a:blip r:embed="rId26">
+                      <a:extLst>
+                        <a:ext uri="{28A0092B-C50C-407E-A947-70E740481C1C}">
+                          <a14:useLocalDpi xmlns:a14="http://schemas.microsoft.com/office/drawing/2010/main" val="0"/>
+                        </a:ext>
+                      </a:extLst>
+                    </a:blip>
+                    <a:srcRect/>
+                    <a:stretch>
+                      <a:fillRect/>
+                    </a:stretch>
+                  </pic:blipFill>
+                  <pic:spPr bwMode="auto">
+                    <a:xfrm>
+                      <a:off x="0" y="0"/>
+                      <a:ext cx="5943600" cy="3340735"/>
+                    </a:xfrm>
+                    <a:prstGeom prst="rect">
+                      <a:avLst/>
+                    </a:prstGeom>
+                    <a:noFill/>
+                    <a:ln>
+                      <a:noFill/>
+                    </a:ln>
+                  </pic:spPr>
+                </pic:pic>
+              </a:graphicData>
+            </a:graphic>
+          </wp:inline>
+        </w:drawing>
+      </w:r>
+    </w:p>
+    <w:p>
+      <w:pPr>
         <w:rPr>
           <w:rFonts w:ascii="Times New Roman" w:hAnsi="Times New Roman" w:cs="Times New Roman"/>
         </w:rPr>
@@ -2701,7 +2956,7 @@
         </w:rPr>
         <w:t>&gt;) a la tabla creada en el punto 4. Tenga en cuenta los </w:t>
       </w:r>
-      <w:hyperlink r:id="rId23" w:history="1">
+      <w:hyperlink r:id="rId27" w:history="1">
         <w:r>
           <w:rPr>
             <w:rStyle w:val="Hipervnculo"/>
@@ -2716,7 +2971,7 @@
         </w:rPr>
         <w:t> y </w:t>
       </w:r>
-      <w:hyperlink r:id="rId24" w:history="1">
+      <w:hyperlink r:id="rId28" w:history="1">
         <w:r>
           <w:rPr>
             <w:rStyle w:val="Hipervnculo"/>
@@ -2782,6 +3037,205 @@
     </w:p>
     <w:p>
       <w:pPr>
+        <w:ind w:firstLine="360"/>
+        <w:rPr>
+          <w:noProof/>
+        </w:rPr>
+      </w:pPr>
+      <w:r>
+        <w:rPr>
+          <w:noProof/>
+        </w:rPr>
+        <w:lastRenderedPageBreak/>
+        <w:drawing>
+          <wp:inline distT="0" distB="0" distL="0" distR="0" wp14:anchorId="57064A93" wp14:editId="66393F63">
+            <wp:extent cx="5943600" cy="3340735"/>
+            <wp:effectExtent l="19050" t="19050" r="19050" b="12065"/>
+            <wp:docPr id="1355311320" name="Imagen 7" descr="Captura de pantalla de computadora&#10;&#10;Descripción generada automáticamente"/>
+            <wp:cNvGraphicFramePr>
+              <a:graphicFrameLocks xmlns:a="http://schemas.openxmlformats.org/drawingml/2006/main" noChangeAspect="1"/>
+            </wp:cNvGraphicFramePr>
+            <a:graphic xmlns:a="http://schemas.openxmlformats.org/drawingml/2006/main">
+              <a:graphicData uri="http://schemas.openxmlformats.org/drawingml/2006/picture">
+                <pic:pic xmlns:pic="http://schemas.openxmlformats.org/drawingml/2006/picture">
+                  <pic:nvPicPr>
+                    <pic:cNvPr id="1355311320" name="Imagen 7" descr="Captura de pantalla de computadora&#10;&#10;Descripción generada automáticamente"/>
+                    <pic:cNvPicPr>
+                      <a:picLocks noChangeAspect="1" noChangeArrowheads="1"/>
+                    </pic:cNvPicPr>
+                  </pic:nvPicPr>
+                  <pic:blipFill>
+                    <a:blip r:embed="rId29">
+                      <a:extLst>
+                        <a:ext uri="{28A0092B-C50C-407E-A947-70E740481C1C}">
+                          <a14:useLocalDpi xmlns:a14="http://schemas.microsoft.com/office/drawing/2010/main" val="0"/>
+                        </a:ext>
+                      </a:extLst>
+                    </a:blip>
+                    <a:srcRect/>
+                    <a:stretch>
+                      <a:fillRect/>
+                    </a:stretch>
+                  </pic:blipFill>
+                  <pic:spPr bwMode="auto">
+                    <a:xfrm>
+                      <a:off x="0" y="0"/>
+                      <a:ext cx="5943600" cy="3340735"/>
+                    </a:xfrm>
+                    <a:prstGeom prst="rect">
+                      <a:avLst/>
+                    </a:prstGeom>
+                    <a:noFill/>
+                    <a:ln>
+                      <a:solidFill>
+                        <a:schemeClr val="tx1"/>
+                      </a:solidFill>
+                    </a:ln>
+                  </pic:spPr>
+                </pic:pic>
+              </a:graphicData>
+            </a:graphic>
+          </wp:inline>
+        </w:drawing>
+      </w:r>
+    </w:p>
+    <w:p>
+      <w:pPr>
+        <w:ind w:firstLine="360"/>
+        <w:rPr>
+          <w:rFonts w:ascii="Times New Roman" w:hAnsi="Times New Roman" w:cs="Times New Roman"/>
+        </w:rPr>
+      </w:pPr>
+      <w:r>
+        <w:rPr>
+          <w:noProof/>
+        </w:rPr>
+        <w:drawing>
+          <wp:inline distT="0" distB="0" distL="0" distR="0" wp14:anchorId="6352A97F" wp14:editId="4805BAD0">
+            <wp:extent cx="5943600" cy="3340735"/>
+            <wp:effectExtent l="19050" t="19050" r="19050" b="12065"/>
+            <wp:docPr id="932370820" name="Imagen 8"/>
+            <wp:cNvGraphicFramePr>
+              <a:graphicFrameLocks xmlns:a="http://schemas.openxmlformats.org/drawingml/2006/main" noChangeAspect="1"/>
+            </wp:cNvGraphicFramePr>
+            <a:graphic xmlns:a="http://schemas.openxmlformats.org/drawingml/2006/main">
+              <a:graphicData uri="http://schemas.openxmlformats.org/drawingml/2006/picture">
+                <pic:pic xmlns:pic="http://schemas.openxmlformats.org/drawingml/2006/picture">
+                  <pic:nvPicPr>
+                    <pic:cNvPr id="0" name="Picture 15"/>
+                    <pic:cNvPicPr>
+                      <a:picLocks noChangeAspect="1" noChangeArrowheads="1"/>
+                    </pic:cNvPicPr>
+                  </pic:nvPicPr>
+                  <pic:blipFill>
+                    <a:blip r:embed="rId30">
+                      <a:extLst>
+                        <a:ext uri="{28A0092B-C50C-407E-A947-70E740481C1C}">
+                          <a14:useLocalDpi xmlns:a14="http://schemas.microsoft.com/office/drawing/2010/main" val="0"/>
+                        </a:ext>
+                      </a:extLst>
+                    </a:blip>
+                    <a:srcRect/>
+                    <a:stretch>
+                      <a:fillRect/>
+                    </a:stretch>
+                  </pic:blipFill>
+                  <pic:spPr bwMode="auto">
+                    <a:xfrm>
+                      <a:off x="0" y="0"/>
+                      <a:ext cx="5943600" cy="3340735"/>
+                    </a:xfrm>
+                    <a:prstGeom prst="rect">
+                      <a:avLst/>
+                    </a:prstGeom>
+                    <a:noFill/>
+                    <a:ln>
+                      <a:solidFill>
+                        <a:schemeClr val="tx1"/>
+                      </a:solidFill>
+                    </a:ln>
+                  </pic:spPr>
+                </pic:pic>
+              </a:graphicData>
+            </a:graphic>
+          </wp:inline>
+        </w:drawing>
+      </w:r>
+    </w:p>
+    <w:p>
+      <w:pPr>
+        <w:ind w:firstLine="360"/>
+        <w:rPr>
+          <w:rFonts w:ascii="Times New Roman" w:hAnsi="Times New Roman" w:cs="Times New Roman"/>
+        </w:rPr>
+      </w:pPr>
+      <w:r>
+        <w:rPr>
+          <w:noProof/>
+        </w:rPr>
+        <w:lastRenderedPageBreak/>
+        <w:drawing>
+          <wp:inline distT="0" distB="0" distL="0" distR="0" wp14:anchorId="66085FEE" wp14:editId="007222FE">
+            <wp:extent cx="5943600" cy="3340735"/>
+            <wp:effectExtent l="19050" t="19050" r="19050" b="12065"/>
+            <wp:docPr id="586361455" name="Imagen 9"/>
+            <wp:cNvGraphicFramePr>
+              <a:graphicFrameLocks xmlns:a="http://schemas.openxmlformats.org/drawingml/2006/main" noChangeAspect="1"/>
+            </wp:cNvGraphicFramePr>
+            <a:graphic xmlns:a="http://schemas.openxmlformats.org/drawingml/2006/main">
+              <a:graphicData uri="http://schemas.openxmlformats.org/drawingml/2006/picture">
+                <pic:pic xmlns:pic="http://schemas.openxmlformats.org/drawingml/2006/picture">
+                  <pic:nvPicPr>
+                    <pic:cNvPr id="0" name="Picture 17"/>
+                    <pic:cNvPicPr>
+                      <a:picLocks noChangeAspect="1" noChangeArrowheads="1"/>
+                    </pic:cNvPicPr>
+                  </pic:nvPicPr>
+                  <pic:blipFill>
+                    <a:blip r:embed="rId31">
+                      <a:extLst>
+                        <a:ext uri="{28A0092B-C50C-407E-A947-70E740481C1C}">
+                          <a14:useLocalDpi xmlns:a14="http://schemas.microsoft.com/office/drawing/2010/main" val="0"/>
+                        </a:ext>
+                      </a:extLst>
+                    </a:blip>
+                    <a:srcRect/>
+                    <a:stretch>
+                      <a:fillRect/>
+                    </a:stretch>
+                  </pic:blipFill>
+                  <pic:spPr bwMode="auto">
+                    <a:xfrm>
+                      <a:off x="0" y="0"/>
+                      <a:ext cx="5943600" cy="3340735"/>
+                    </a:xfrm>
+                    <a:prstGeom prst="rect">
+                      <a:avLst/>
+                    </a:prstGeom>
+                    <a:noFill/>
+                    <a:ln>
+                      <a:solidFill>
+                        <a:schemeClr val="tx1"/>
+                      </a:solidFill>
+                    </a:ln>
+                  </pic:spPr>
+                </pic:pic>
+              </a:graphicData>
+            </a:graphic>
+          </wp:inline>
+        </w:drawing>
+      </w:r>
+    </w:p>
+    <w:p>
+      <w:pPr>
+        <w:pStyle w:val="Prrafodelista"/>
+        <w:rPr>
+          <w:rFonts w:ascii="Times New Roman" w:hAnsi="Times New Roman" w:cs="Times New Roman"/>
+        </w:rPr>
+      </w:pPr>
+    </w:p>
+    <w:p>
+      <w:pPr>
         <w:pStyle w:val="Prrafodelista"/>
         <w:numPr>
           <w:ilvl w:val="3"/>
@@ -2832,6 +3286,97 @@
     <w:p>
       <w:pPr>
         <w:pStyle w:val="Prrafodelista"/>
+        <w:ind w:left="360"/>
+        <w:rPr>
+          <w:rFonts w:ascii="Times New Roman" w:hAnsi="Times New Roman" w:cs="Times New Roman"/>
+        </w:rPr>
+      </w:pPr>
+      <w:r>
+        <w:rPr>
+          <w:noProof/>
+        </w:rPr>
+        <w:drawing>
+          <wp:inline distT="0" distB="0" distL="0" distR="0" wp14:anchorId="3330198C" wp14:editId="5503163A">
+            <wp:extent cx="5943600" cy="3340735"/>
+            <wp:effectExtent l="19050" t="19050" r="19050" b="12065"/>
+            <wp:docPr id="1425867068" name="Imagen 10" descr="Texto&#10;&#10;Descripción generada automáticamente"/>
+            <wp:cNvGraphicFramePr>
+              <a:graphicFrameLocks xmlns:a="http://schemas.openxmlformats.org/drawingml/2006/main" noChangeAspect="1"/>
+            </wp:cNvGraphicFramePr>
+            <a:graphic xmlns:a="http://schemas.openxmlformats.org/drawingml/2006/main">
+              <a:graphicData uri="http://schemas.openxmlformats.org/drawingml/2006/picture">
+                <pic:pic xmlns:pic="http://schemas.openxmlformats.org/drawingml/2006/picture">
+                  <pic:nvPicPr>
+                    <pic:cNvPr id="1425867068" name="Imagen 10" descr="Texto&#10;&#10;Descripción generada automáticamente"/>
+                    <pic:cNvPicPr>
+                      <a:picLocks noChangeAspect="1" noChangeArrowheads="1"/>
+                    </pic:cNvPicPr>
+                  </pic:nvPicPr>
+                  <pic:blipFill>
+                    <a:blip r:embed="rId32">
+                      <a:extLst>
+                        <a:ext uri="{28A0092B-C50C-407E-A947-70E740481C1C}">
+                          <a14:useLocalDpi xmlns:a14="http://schemas.microsoft.com/office/drawing/2010/main" val="0"/>
+                        </a:ext>
+                      </a:extLst>
+                    </a:blip>
+                    <a:srcRect/>
+                    <a:stretch>
+                      <a:fillRect/>
+                    </a:stretch>
+                  </pic:blipFill>
+                  <pic:spPr bwMode="auto">
+                    <a:xfrm>
+                      <a:off x="0" y="0"/>
+                      <a:ext cx="5943600" cy="3340735"/>
+                    </a:xfrm>
+                    <a:prstGeom prst="rect">
+                      <a:avLst/>
+                    </a:prstGeom>
+                    <a:noFill/>
+                    <a:ln>
+                      <a:solidFill>
+                        <a:schemeClr val="tx1"/>
+                      </a:solidFill>
+                    </a:ln>
+                  </pic:spPr>
+                </pic:pic>
+              </a:graphicData>
+            </a:graphic>
+          </wp:inline>
+        </w:drawing>
+      </w:r>
+    </w:p>
+    <w:p>
+      <w:pPr>
+        <w:pStyle w:val="Prrafodelista"/>
+        <w:ind w:left="360"/>
+        <w:rPr>
+          <w:rFonts w:ascii="Times New Roman" w:hAnsi="Times New Roman" w:cs="Times New Roman"/>
+        </w:rPr>
+      </w:pPr>
+    </w:p>
+    <w:p>
+      <w:pPr>
+        <w:pStyle w:val="Prrafodelista"/>
+        <w:ind w:left="360"/>
+        <w:rPr>
+          <w:rFonts w:ascii="Times New Roman" w:hAnsi="Times New Roman" w:cs="Times New Roman"/>
+        </w:rPr>
+      </w:pPr>
+    </w:p>
+    <w:p>
+      <w:pPr>
+        <w:pStyle w:val="Prrafodelista"/>
+        <w:ind w:left="360"/>
+        <w:rPr>
+          <w:rFonts w:ascii="Times New Roman" w:hAnsi="Times New Roman" w:cs="Times New Roman"/>
+        </w:rPr>
+      </w:pPr>
+    </w:p>
+    <w:p>
+      <w:pPr>
+        <w:pStyle w:val="Prrafodelista"/>
         <w:numPr>
           <w:ilvl w:val="3"/>
           <w:numId w:val="1"/>
@@ -2844,6 +3389,7 @@
         <w:rPr>
           <w:rFonts w:ascii="Times New Roman" w:hAnsi="Times New Roman" w:cs="Times New Roman"/>
         </w:rPr>
+        <w:lastRenderedPageBreak/>
         <w:t xml:space="preserve">Verifique el funcionamiento de la aplicación. Inicie el servidor, abra la aplicación HTML5/JavaScript, y rectifique </w:t>
       </w:r>
       <w:r>
@@ -2872,6 +3418,161 @@
         </w:rPr>
         <w:t>.</w:t>
       </w:r>
+    </w:p>
+    <w:p>
+      <w:pPr>
+        <w:pStyle w:val="Prrafodelista"/>
+        <w:ind w:left="360"/>
+        <w:rPr>
+          <w:rFonts w:ascii="Times New Roman" w:hAnsi="Times New Roman" w:cs="Times New Roman"/>
+        </w:rPr>
+      </w:pPr>
+    </w:p>
+    <w:p>
+      <w:pPr>
+        <w:pStyle w:val="Prrafodelista"/>
+        <w:ind w:left="360"/>
+        <w:rPr>
+          <w:rFonts w:ascii="Times New Roman" w:hAnsi="Times New Roman" w:cs="Times New Roman"/>
+        </w:rPr>
+      </w:pPr>
+      <w:r>
+        <w:rPr>
+          <w:noProof/>
+        </w:rPr>
+        <w:drawing>
+          <wp:inline distT="0" distB="0" distL="0" distR="0" wp14:anchorId="53C67A3E" wp14:editId="49D14D2C">
+            <wp:extent cx="5943600" cy="3340735"/>
+            <wp:effectExtent l="19050" t="19050" r="19050" b="12065"/>
+            <wp:docPr id="2063244210" name="Imagen 12" descr="Interfaz de usuario gráfica, Texto, Aplicación, Word&#10;&#10;Descripción generada automáticamente"/>
+            <wp:cNvGraphicFramePr>
+              <a:graphicFrameLocks xmlns:a="http://schemas.openxmlformats.org/drawingml/2006/main" noChangeAspect="1"/>
+            </wp:cNvGraphicFramePr>
+            <a:graphic xmlns:a="http://schemas.openxmlformats.org/drawingml/2006/main">
+              <a:graphicData uri="http://schemas.openxmlformats.org/drawingml/2006/picture">
+                <pic:pic xmlns:pic="http://schemas.openxmlformats.org/drawingml/2006/picture">
+                  <pic:nvPicPr>
+                    <pic:cNvPr id="2063244210" name="Imagen 12" descr="Interfaz de usuario gráfica, Texto, Aplicación, Word&#10;&#10;Descripción generada automáticamente"/>
+                    <pic:cNvPicPr>
+                      <a:picLocks noChangeAspect="1" noChangeArrowheads="1"/>
+                    </pic:cNvPicPr>
+                  </pic:nvPicPr>
+                  <pic:blipFill>
+                    <a:blip r:embed="rId33">
+                      <a:extLst>
+                        <a:ext uri="{28A0092B-C50C-407E-A947-70E740481C1C}">
+                          <a14:useLocalDpi xmlns:a14="http://schemas.microsoft.com/office/drawing/2010/main" val="0"/>
+                        </a:ext>
+                      </a:extLst>
+                    </a:blip>
+                    <a:srcRect/>
+                    <a:stretch>
+                      <a:fillRect/>
+                    </a:stretch>
+                  </pic:blipFill>
+                  <pic:spPr bwMode="auto">
+                    <a:xfrm>
+                      <a:off x="0" y="0"/>
+                      <a:ext cx="5943600" cy="3340735"/>
+                    </a:xfrm>
+                    <a:prstGeom prst="rect">
+                      <a:avLst/>
+                    </a:prstGeom>
+                    <a:noFill/>
+                    <a:ln>
+                      <a:solidFill>
+                        <a:schemeClr val="tx1"/>
+                      </a:solidFill>
+                    </a:ln>
+                  </pic:spPr>
+                </pic:pic>
+              </a:graphicData>
+            </a:graphic>
+          </wp:inline>
+        </w:drawing>
+      </w:r>
+    </w:p>
+    <w:p>
+      <w:pPr>
+        <w:pStyle w:val="Prrafodelista"/>
+        <w:ind w:left="360"/>
+        <w:rPr>
+          <w:rFonts w:ascii="Times New Roman" w:hAnsi="Times New Roman" w:cs="Times New Roman"/>
+        </w:rPr>
+      </w:pPr>
+    </w:p>
+    <w:p>
+      <w:pPr>
+        <w:pStyle w:val="Prrafodelista"/>
+        <w:ind w:left="360"/>
+        <w:rPr>
+          <w:rFonts w:ascii="Times New Roman" w:hAnsi="Times New Roman" w:cs="Times New Roman"/>
+        </w:rPr>
+      </w:pPr>
+      <w:r>
+        <w:rPr>
+          <w:noProof/>
+        </w:rPr>
+        <w:drawing>
+          <wp:inline distT="0" distB="0" distL="0" distR="0" wp14:anchorId="139E7446" wp14:editId="2948C2DC">
+            <wp:extent cx="5943600" cy="3340735"/>
+            <wp:effectExtent l="19050" t="19050" r="19050" b="12065"/>
+            <wp:docPr id="2000322591" name="Imagen 11" descr="Interfaz de usuario gráfica, Texto, Aplicación, Word&#10;&#10;Descripción generada automáticamente"/>
+            <wp:cNvGraphicFramePr>
+              <a:graphicFrameLocks xmlns:a="http://schemas.openxmlformats.org/drawingml/2006/main" noChangeAspect="1"/>
+            </wp:cNvGraphicFramePr>
+            <a:graphic xmlns:a="http://schemas.openxmlformats.org/drawingml/2006/main">
+              <a:graphicData uri="http://schemas.openxmlformats.org/drawingml/2006/picture">
+                <pic:pic xmlns:pic="http://schemas.openxmlformats.org/drawingml/2006/picture">
+                  <pic:nvPicPr>
+                    <pic:cNvPr id="2000322591" name="Imagen 11" descr="Interfaz de usuario gráfica, Texto, Aplicación, Word&#10;&#10;Descripción generada automáticamente"/>
+                    <pic:cNvPicPr>
+                      <a:picLocks noChangeAspect="1" noChangeArrowheads="1"/>
+                    </pic:cNvPicPr>
+                  </pic:nvPicPr>
+                  <pic:blipFill>
+                    <a:blip r:embed="rId34">
+                      <a:extLst>
+                        <a:ext uri="{28A0092B-C50C-407E-A947-70E740481C1C}">
+                          <a14:useLocalDpi xmlns:a14="http://schemas.microsoft.com/office/drawing/2010/main" val="0"/>
+                        </a:ext>
+                      </a:extLst>
+                    </a:blip>
+                    <a:srcRect/>
+                    <a:stretch>
+                      <a:fillRect/>
+                    </a:stretch>
+                  </pic:blipFill>
+                  <pic:spPr bwMode="auto">
+                    <a:xfrm>
+                      <a:off x="0" y="0"/>
+                      <a:ext cx="5943600" cy="3340735"/>
+                    </a:xfrm>
+                    <a:prstGeom prst="rect">
+                      <a:avLst/>
+                    </a:prstGeom>
+                    <a:noFill/>
+                    <a:ln>
+                      <a:solidFill>
+                        <a:schemeClr val="tx1"/>
+                      </a:solidFill>
+                    </a:ln>
+                  </pic:spPr>
+                </pic:pic>
+              </a:graphicData>
+            </a:graphic>
+          </wp:inline>
+        </w:drawing>
+      </w:r>
+    </w:p>
+    <w:p>
+      <w:pPr>
+        <w:pStyle w:val="Prrafodelista"/>
+        <w:ind w:left="360"/>
+        <w:rPr>
+          <w:rFonts w:ascii="Times New Roman" w:hAnsi="Times New Roman" w:cs="Times New Roman"/>
+        </w:rPr>
+      </w:pPr>
     </w:p>
     <w:p>
       <w:pPr>
@@ -2909,6 +3610,7 @@
           <w:sz w:val="28"/>
           <w:szCs w:val="28"/>
         </w:rPr>
+        <w:lastRenderedPageBreak/>
         <w:t>Para la próxima semana</w:t>
       </w:r>
     </w:p>
@@ -2929,7 +3631,7 @@
         </w:rPr>
         <w:t>A la página, agregue un </w:t>
       </w:r>
-      <w:hyperlink r:id="rId25" w:history="1">
+      <w:hyperlink r:id="rId35" w:history="1">
         <w:r>
           <w:rPr>
             <w:rStyle w:val="Hipervnculo"/>
@@ -3049,7 +3751,7 @@
         </w:rPr>
         <w:t xml:space="preserve"> segmentos de recta, haciendo uso </w:t>
       </w:r>
-      <w:hyperlink r:id="rId26" w:history="1">
+      <w:hyperlink r:id="rId36" w:history="1">
         <w:r>
           <w:rPr>
             <w:rStyle w:val="Hipervnculo"/>
@@ -3258,7 +3960,7 @@
         </w:rPr>
         <w:t>', pero que para las mismas use datos reales consultados del API REST. Para lo anterior revise </w:t>
       </w:r>
-      <w:hyperlink r:id="rId27" w:history="1">
+      <w:hyperlink r:id="rId37" w:history="1">
         <w:r>
           <w:rPr>
             <w:rStyle w:val="Hipervnculo"/>
@@ -3369,7 +4071,7 @@
         </w:rPr>
         <w:t>Revise la </w:t>
       </w:r>
-      <w:hyperlink r:id="rId28" w:history="1">
+      <w:hyperlink r:id="rId38" w:history="1">
         <w:r>
           <w:rPr>
             <w:rStyle w:val="Hipervnculo"/>

</xml_diff>

<commit_message>
puntos 8,9,10 y 11 Front-end-logica proxima semana
</commit_message>
<xml_diff>
--- a/BermudezLadino_Lab06.docx
+++ b/BermudezLadino_Lab06.docx
@@ -156,7 +156,6 @@
           <w:szCs w:val="24"/>
         </w:rPr>
       </w:pPr>
-      <w:proofErr w:type="spellStart"/>
       <w:r>
         <w:rPr>
           <w:rFonts w:ascii="Times New Roman" w:hAnsi="Times New Roman" w:cs="Times New Roman"/>
@@ -164,17 +163,7 @@
           <w:sz w:val="24"/>
           <w:szCs w:val="24"/>
         </w:rPr>
-        <w:t>url</w:t>
-      </w:r>
-      <w:proofErr w:type="spellEnd"/>
-      <w:r>
-        <w:rPr>
-          <w:rFonts w:ascii="Times New Roman" w:hAnsi="Times New Roman" w:cs="Times New Roman"/>
-          <w:color w:val="000000"/>
-          <w:sz w:val="24"/>
-          <w:szCs w:val="24"/>
-        </w:rPr>
-        <w:t xml:space="preserve"> repositorio:</w:t>
+        <w:t>url repositorio:</w:t>
       </w:r>
     </w:p>
     <w:p>
@@ -274,19 +263,19 @@
           <w:szCs w:val="24"/>
           <w:lang w:val="en-US"/>
         </w:rPr>
-        <w:t xml:space="preserve">Karol Daniela Ladino </w:t>
-      </w:r>
-      <w:proofErr w:type="spellStart"/>
-      <w:r>
+        <w:t>Karol Daniela Ladino Ladino</w:t>
+      </w:r>
+    </w:p>
+    <w:p>
+      <w:pPr>
+        <w:jc w:val="center"/>
         <w:rPr>
           <w:rFonts w:ascii="Times New Roman" w:hAnsi="Times New Roman" w:cs="Times New Roman"/>
           <w:sz w:val="24"/>
           <w:szCs w:val="24"/>
           <w:lang w:val="en-US"/>
         </w:rPr>
-        <w:t>Ladino</w:t>
-      </w:r>
-      <w:proofErr w:type="spellEnd"/>
+      </w:pPr>
     </w:p>
     <w:p>
       <w:pPr>
@@ -309,109 +298,80 @@
           <w:lang w:val="en-US"/>
         </w:rPr>
       </w:pPr>
-    </w:p>
-    <w:p>
-      <w:pPr>
-        <w:jc w:val="center"/>
+      <w:r>
         <w:rPr>
           <w:rFonts w:ascii="Times New Roman" w:hAnsi="Times New Roman" w:cs="Times New Roman"/>
           <w:sz w:val="24"/>
           <w:szCs w:val="24"/>
           <w:lang w:val="en-US"/>
         </w:rPr>
-      </w:pPr>
-      <w:r>
+        <w:t>Squad:</w:t>
+      </w:r>
+    </w:p>
+    <w:p>
+      <w:pPr>
+        <w:jc w:val="center"/>
         <w:rPr>
           <w:rFonts w:ascii="Times New Roman" w:hAnsi="Times New Roman" w:cs="Times New Roman"/>
           <w:sz w:val="24"/>
           <w:szCs w:val="24"/>
           <w:lang w:val="en-US"/>
         </w:rPr>
-        <w:t>Squad:</w:t>
-      </w:r>
-    </w:p>
-    <w:p>
-      <w:pPr>
-        <w:jc w:val="center"/>
+      </w:pPr>
+      <w:r>
         <w:rPr>
           <w:rFonts w:ascii="Times New Roman" w:hAnsi="Times New Roman" w:cs="Times New Roman"/>
           <w:sz w:val="24"/>
           <w:szCs w:val="24"/>
           <w:lang w:val="en-US"/>
         </w:rPr>
-      </w:pPr>
-      <w:r>
+        <w:t>Inside Out</w:t>
+      </w:r>
+    </w:p>
+    <w:p>
+      <w:pPr>
         <w:rPr>
           <w:rFonts w:ascii="Times New Roman" w:hAnsi="Times New Roman" w:cs="Times New Roman"/>
           <w:sz w:val="24"/>
           <w:szCs w:val="24"/>
           <w:lang w:val="en-US"/>
         </w:rPr>
-        <w:t>Inside Out</w:t>
-      </w:r>
-    </w:p>
-    <w:p>
-      <w:pPr>
+      </w:pPr>
+    </w:p>
+    <w:p>
+      <w:pPr>
+        <w:jc w:val="center"/>
         <w:rPr>
           <w:rFonts w:ascii="Times New Roman" w:hAnsi="Times New Roman" w:cs="Times New Roman"/>
           <w:sz w:val="24"/>
           <w:szCs w:val="24"/>
-          <w:lang w:val="en-US"/>
-        </w:rPr>
-      </w:pPr>
-    </w:p>
-    <w:p>
-      <w:pPr>
-        <w:jc w:val="center"/>
+        </w:rPr>
+      </w:pPr>
+      <w:r>
         <w:rPr>
           <w:rFonts w:ascii="Times New Roman" w:hAnsi="Times New Roman" w:cs="Times New Roman"/>
           <w:sz w:val="24"/>
           <w:szCs w:val="24"/>
         </w:rPr>
-      </w:pPr>
-      <w:r>
+        <w:t>Profesor:</w:t>
+      </w:r>
+    </w:p>
+    <w:p>
+      <w:pPr>
+        <w:jc w:val="center"/>
         <w:rPr>
           <w:rFonts w:ascii="Times New Roman" w:hAnsi="Times New Roman" w:cs="Times New Roman"/>
           <w:sz w:val="24"/>
           <w:szCs w:val="24"/>
         </w:rPr>
-        <w:t>Profesor:</w:t>
-      </w:r>
-    </w:p>
-    <w:p>
-      <w:pPr>
-        <w:jc w:val="center"/>
+      </w:pPr>
+      <w:r>
         <w:rPr>
           <w:rFonts w:ascii="Times New Roman" w:hAnsi="Times New Roman" w:cs="Times New Roman"/>
           <w:sz w:val="24"/>
           <w:szCs w:val="24"/>
         </w:rPr>
-      </w:pPr>
-      <w:r>
-        <w:rPr>
-          <w:rFonts w:ascii="Times New Roman" w:hAnsi="Times New Roman" w:cs="Times New Roman"/>
-          <w:sz w:val="24"/>
-          <w:szCs w:val="24"/>
-        </w:rPr>
-        <w:t xml:space="preserve">Javier Iván </w:t>
-      </w:r>
-      <w:proofErr w:type="spellStart"/>
-      <w:r>
-        <w:rPr>
-          <w:rFonts w:ascii="Times New Roman" w:hAnsi="Times New Roman" w:cs="Times New Roman"/>
-          <w:sz w:val="24"/>
-          <w:szCs w:val="24"/>
-        </w:rPr>
-        <w:t>Toquica</w:t>
-      </w:r>
-      <w:proofErr w:type="spellEnd"/>
-      <w:r>
-        <w:rPr>
-          <w:rFonts w:ascii="Times New Roman" w:hAnsi="Times New Roman" w:cs="Times New Roman"/>
-          <w:sz w:val="24"/>
-          <w:szCs w:val="24"/>
-        </w:rPr>
-        <w:t xml:space="preserve"> Barrera</w:t>
+        <w:t>Javier Iván Toquica Barrera</w:t>
       </w:r>
     </w:p>
     <w:p>
@@ -589,21 +549,7 @@
         <w:rPr>
           <w:rFonts w:ascii="Times New Roman" w:hAnsi="Times New Roman" w:cs="Times New Roman"/>
         </w:rPr>
-        <w:t xml:space="preserve">En el campo de las Arquitecturas de Software, la construcción de aplicaciones web que interactúan con </w:t>
-      </w:r>
-      <w:proofErr w:type="spellStart"/>
-      <w:r>
-        <w:rPr>
-          <w:rFonts w:ascii="Times New Roman" w:hAnsi="Times New Roman" w:cs="Times New Roman"/>
-        </w:rPr>
-        <w:t>APIs</w:t>
-      </w:r>
-      <w:proofErr w:type="spellEnd"/>
-      <w:r>
-        <w:rPr>
-          <w:rFonts w:ascii="Times New Roman" w:hAnsi="Times New Roman" w:cs="Times New Roman"/>
-        </w:rPr>
-        <w:t xml:space="preserve"> REST se ha vuelto fundamental para proporcionar a los usuarios una experiencia eficiente y atractiva. Este laboratorio se centra en el desarrollo de un cliente "grueso" que utiliza tecnologías web modernas como HTML5, JavaScript y CSS3 para interactuar con un servicio de consulta de planos de autor. La aplicación permitirá a los usuarios buscar y visualizar planos, ofreciendo información detallada sobre los mismos.</w:t>
+        <w:t>En el campo de las Arquitecturas de Software, la construcción de aplicaciones web que interactúan con APIs REST se ha vuelto fundamental para proporcionar a los usuarios una experiencia eficiente y atractiva. Este laboratorio se centra en el desarrollo de un cliente "grueso" que utiliza tecnologías web modernas como HTML5, JavaScript y CSS3 para interactuar con un servicio de consulta de planos de autor. La aplicación permitirá a los usuarios buscar y visualizar planos, ofreciendo información detallada sobre los mismos.</w:t>
       </w:r>
     </w:p>
     <w:p>
@@ -665,22 +611,8 @@
           <w:szCs w:val="28"/>
           <w:lang w:eastAsia="es-CO"/>
         </w:rPr>
-        <w:t xml:space="preserve">Ajustes </w:t>
-      </w:r>
-      <w:proofErr w:type="spellStart"/>
-      <w:r>
-        <w:rPr>
-          <w:rFonts w:ascii="Times New Roman" w:eastAsia="Times New Roman" w:hAnsi="Times New Roman" w:cs="Times New Roman"/>
-          <w:b/>
-          <w:bCs/>
-          <w:color w:val="4472C4" w:themeColor="accent1"/>
-          <w:sz w:val="28"/>
-          <w:szCs w:val="28"/>
-          <w:lang w:eastAsia="es-CO"/>
-        </w:rPr>
-        <w:t>Backend</w:t>
-      </w:r>
-      <w:proofErr w:type="spellEnd"/>
+        <w:t>Ajustes Backend</w:t>
+      </w:r>
     </w:p>
     <w:p>
       <w:pPr>
@@ -866,21 +798,7 @@
           <w:rFonts w:ascii="Times New Roman" w:hAnsi="Times New Roman" w:cs="Times New Roman"/>
         </w:rPr>
         <w:lastRenderedPageBreak/>
-        <w:t>Incluya dentro de las dependencias de Maven los '</w:t>
-      </w:r>
-      <w:proofErr w:type="spellStart"/>
-      <w:r>
-        <w:rPr>
-          <w:rFonts w:ascii="Times New Roman" w:hAnsi="Times New Roman" w:cs="Times New Roman"/>
-        </w:rPr>
-        <w:t>webjars</w:t>
-      </w:r>
-      <w:proofErr w:type="spellEnd"/>
-      <w:r>
-        <w:rPr>
-          <w:rFonts w:ascii="Times New Roman" w:hAnsi="Times New Roman" w:cs="Times New Roman"/>
-        </w:rPr>
-        <w:t xml:space="preserve">' de jQuery y Bootstrap (esto permite tener localmente dichas librerías de JavaScript al momento de </w:t>
+        <w:t xml:space="preserve">Incluya dentro de las dependencias de Maven los 'webjars' de jQuery y Bootstrap (esto permite tener localmente dichas librerías de JavaScript al momento de </w:t>
       </w:r>
       <w:r>
         <w:rPr>
@@ -972,59 +890,28 @@
           <w:sz w:val="24"/>
           <w:szCs w:val="24"/>
         </w:rPr>
-        <w:t xml:space="preserve">Modificación </w:t>
-      </w:r>
-      <w:proofErr w:type="spellStart"/>
-      <w:r>
+        <w:t>Modificación pom</w:t>
+      </w:r>
+    </w:p>
+    <w:p>
+      <w:pPr>
+        <w:shd w:val="clear" w:color="auto" w:fill="FFFFFF"/>
+        <w:spacing w:before="240" w:after="240" w:line="240" w:lineRule="auto"/>
         <w:rPr>
           <w:rFonts w:ascii="Times New Roman" w:eastAsia="Times New Roman" w:hAnsi="Times New Roman" w:cs="Times New Roman"/>
           <w:color w:val="1F2328"/>
           <w:sz w:val="24"/>
           <w:szCs w:val="24"/>
         </w:rPr>
-        <w:t>pom</w:t>
-      </w:r>
-      <w:proofErr w:type="spellEnd"/>
-    </w:p>
-    <w:p>
-      <w:pPr>
-        <w:shd w:val="clear" w:color="auto" w:fill="FFFFFF"/>
-        <w:spacing w:before="240" w:after="240" w:line="240" w:lineRule="auto"/>
+      </w:pPr>
+      <w:r>
         <w:rPr>
           <w:rFonts w:ascii="Times New Roman" w:eastAsia="Times New Roman" w:hAnsi="Times New Roman" w:cs="Times New Roman"/>
           <w:color w:val="1F2328"/>
           <w:sz w:val="24"/>
           <w:szCs w:val="24"/>
         </w:rPr>
-      </w:pPr>
-      <w:r>
-        <w:rPr>
-          <w:rFonts w:ascii="Times New Roman" w:eastAsia="Times New Roman" w:hAnsi="Times New Roman" w:cs="Times New Roman"/>
-          <w:color w:val="1F2328"/>
-          <w:sz w:val="24"/>
-          <w:szCs w:val="24"/>
-        </w:rPr>
-        <w:t xml:space="preserve">Incluimos las dependencias mencionadas con las </w:t>
-      </w:r>
-      <w:proofErr w:type="spellStart"/>
-      <w:r>
-        <w:rPr>
-          <w:rFonts w:ascii="Times New Roman" w:eastAsia="Times New Roman" w:hAnsi="Times New Roman" w:cs="Times New Roman"/>
-          <w:color w:val="1F2328"/>
-          <w:sz w:val="24"/>
-          <w:szCs w:val="24"/>
-        </w:rPr>
-        <w:t>ultimas</w:t>
-      </w:r>
-      <w:proofErr w:type="spellEnd"/>
-      <w:r>
-        <w:rPr>
-          <w:rFonts w:ascii="Times New Roman" w:eastAsia="Times New Roman" w:hAnsi="Times New Roman" w:cs="Times New Roman"/>
-          <w:color w:val="1F2328"/>
-          <w:sz w:val="24"/>
-          <w:szCs w:val="24"/>
-        </w:rPr>
-        <w:t xml:space="preserve"> versiones de cada una de estas</w:t>
+        <w:t>Incluimos las dependencias mencionadas con las ultimas versiones de cada una de estas</w:t>
       </w:r>
     </w:p>
     <w:p>
@@ -1154,31 +1041,7 @@
           <w:szCs w:val="28"/>
         </w:rPr>
         <w:lastRenderedPageBreak/>
-        <w:t>Front-</w:t>
-      </w:r>
-      <w:proofErr w:type="spellStart"/>
-      <w:r>
-        <w:rPr>
-          <w:rFonts w:ascii="Times New Roman" w:hAnsi="Times New Roman" w:cs="Times New Roman"/>
-          <w:b/>
-          <w:bCs/>
-          <w:color w:val="4472C4" w:themeColor="accent1"/>
-          <w:sz w:val="28"/>
-          <w:szCs w:val="28"/>
-        </w:rPr>
-        <w:t>End</w:t>
-      </w:r>
-      <w:proofErr w:type="spellEnd"/>
-      <w:r>
-        <w:rPr>
-          <w:rFonts w:ascii="Times New Roman" w:hAnsi="Times New Roman" w:cs="Times New Roman"/>
-          <w:b/>
-          <w:bCs/>
-          <w:color w:val="4472C4" w:themeColor="accent1"/>
-          <w:sz w:val="28"/>
-          <w:szCs w:val="28"/>
-        </w:rPr>
-        <w:t>-Vistas</w:t>
+        <w:t>Front-End-Vistas</w:t>
       </w:r>
     </w:p>
     <w:p>
@@ -1196,35 +1059,7 @@
         <w:rPr>
           <w:rFonts w:ascii="Times New Roman" w:hAnsi="Times New Roman" w:cs="Times New Roman"/>
         </w:rPr>
-        <w:t xml:space="preserve">Cree el directorio donde residirá la aplicación JavaScript. Como se está usando </w:t>
-      </w:r>
-      <w:proofErr w:type="spellStart"/>
-      <w:r>
-        <w:rPr>
-          <w:rFonts w:ascii="Times New Roman" w:hAnsi="Times New Roman" w:cs="Times New Roman"/>
-        </w:rPr>
-        <w:t>SpringBoot</w:t>
-      </w:r>
-      <w:proofErr w:type="spellEnd"/>
-      <w:r>
-        <w:rPr>
-          <w:rFonts w:ascii="Times New Roman" w:hAnsi="Times New Roman" w:cs="Times New Roman"/>
-        </w:rPr>
-        <w:t xml:space="preserve">, la ruta para poner en el mismo contenido estático (páginas Web estáticas, aplicaciones HTML5/JS, </w:t>
-      </w:r>
-      <w:proofErr w:type="spellStart"/>
-      <w:r>
-        <w:rPr>
-          <w:rFonts w:ascii="Times New Roman" w:hAnsi="Times New Roman" w:cs="Times New Roman"/>
-        </w:rPr>
-        <w:t>etc</w:t>
-      </w:r>
-      <w:proofErr w:type="spellEnd"/>
-      <w:r>
-        <w:rPr>
-          <w:rFonts w:ascii="Times New Roman" w:hAnsi="Times New Roman" w:cs="Times New Roman"/>
-        </w:rPr>
-        <w:t>) es:</w:t>
+        <w:t>Cree el directorio donde residirá la aplicación JavaScript. Como se está usando SpringBoot, la ruta para poner en el mismo contenido estático (páginas Web estáticas, aplicaciones HTML5/JS, etc) es:</w:t>
       </w:r>
     </w:p>
     <w:p>
@@ -1397,35 +1232,7 @@
         <w:rPr>
           <w:rFonts w:ascii="Times New Roman" w:hAnsi="Times New Roman" w:cs="Times New Roman"/>
         </w:rPr>
-        <w:t>Cree, en el directorio anterior, la página index.html, sólo con lo básico: título, campo para la captura del autor, botón de '</w:t>
-      </w:r>
-      <w:proofErr w:type="spellStart"/>
-      <w:r>
-        <w:rPr>
-          <w:rFonts w:ascii="Times New Roman" w:hAnsi="Times New Roman" w:cs="Times New Roman"/>
-        </w:rPr>
-        <w:t>Get</w:t>
-      </w:r>
-      <w:proofErr w:type="spellEnd"/>
-      <w:r>
-        <w:rPr>
-          <w:rFonts w:ascii="Times New Roman" w:hAnsi="Times New Roman" w:cs="Times New Roman"/>
-        </w:rPr>
-        <w:t xml:space="preserve"> </w:t>
-      </w:r>
-      <w:proofErr w:type="spellStart"/>
-      <w:r>
-        <w:rPr>
-          <w:rFonts w:ascii="Times New Roman" w:hAnsi="Times New Roman" w:cs="Times New Roman"/>
-        </w:rPr>
-        <w:t>blueprints</w:t>
-      </w:r>
-      <w:proofErr w:type="spellEnd"/>
-      <w:r>
-        <w:rPr>
-          <w:rFonts w:ascii="Times New Roman" w:hAnsi="Times New Roman" w:cs="Times New Roman"/>
-        </w:rPr>
-        <w:t>', campo</w:t>
+        <w:t>Cree, en el directorio anterior, la página index.html, sólo con lo básico: título, campo para la captura del autor, botón de 'Get blueprints', campo</w:t>
       </w:r>
       <w:r>
         <w:rPr>
@@ -1657,16 +1464,8 @@
         <w:rPr>
           <w:rFonts w:ascii="Times New Roman" w:hAnsi="Times New Roman" w:cs="Times New Roman"/>
         </w:rPr>
-        <w:t xml:space="preserve">En las referencias de las librerías actualizamos las versiones con las que tenemos en el </w:t>
-      </w:r>
-      <w:proofErr w:type="spellStart"/>
-      <w:r>
-        <w:rPr>
-          <w:rFonts w:ascii="Times New Roman" w:hAnsi="Times New Roman" w:cs="Times New Roman"/>
-        </w:rPr>
-        <w:t>pom</w:t>
-      </w:r>
-      <w:proofErr w:type="spellEnd"/>
+        <w:t>En las referencias de las librerías actualizamos las versiones con las que tenemos en el pom</w:t>
+      </w:r>
     </w:p>
     <w:p>
       <w:pPr>
@@ -1843,43 +1642,7 @@
           <w:rFonts w:ascii="Times New Roman" w:hAnsi="Times New Roman" w:cs="Times New Roman"/>
         </w:rPr>
         <w:lastRenderedPageBreak/>
-        <w:t>Suba la aplicación (</w:t>
-      </w:r>
-      <w:proofErr w:type="spellStart"/>
-      <w:r>
-        <w:rPr>
-          <w:rFonts w:ascii="Times New Roman" w:hAnsi="Times New Roman" w:cs="Times New Roman"/>
-        </w:rPr>
-        <w:t>mvn</w:t>
-      </w:r>
-      <w:proofErr w:type="spellEnd"/>
-      <w:r>
-        <w:rPr>
-          <w:rFonts w:ascii="Times New Roman" w:hAnsi="Times New Roman" w:cs="Times New Roman"/>
-        </w:rPr>
-        <w:t xml:space="preserve"> </w:t>
-      </w:r>
-      <w:proofErr w:type="spellStart"/>
-      <w:r>
-        <w:rPr>
-          <w:rFonts w:ascii="Times New Roman" w:hAnsi="Times New Roman" w:cs="Times New Roman"/>
-        </w:rPr>
-        <w:t>spring-</w:t>
-      </w:r>
-      <w:proofErr w:type="gramStart"/>
-      <w:r>
-        <w:rPr>
-          <w:rFonts w:ascii="Times New Roman" w:hAnsi="Times New Roman" w:cs="Times New Roman"/>
-        </w:rPr>
-        <w:t>boot:run</w:t>
-      </w:r>
-      <w:proofErr w:type="spellEnd"/>
-      <w:proofErr w:type="gramEnd"/>
-      <w:r>
-        <w:rPr>
-          <w:rFonts w:ascii="Times New Roman" w:hAnsi="Times New Roman" w:cs="Times New Roman"/>
-        </w:rPr>
-        <w:t>), y rectifique:</w:t>
+        <w:t>Suba la aplicación (mvn spring-boot:run), y rectifique:</w:t>
       </w:r>
     </w:p>
     <w:p>
@@ -2205,31 +1968,7 @@
           <w:sz w:val="28"/>
           <w:szCs w:val="28"/>
         </w:rPr>
-        <w:t>Front-</w:t>
-      </w:r>
-      <w:proofErr w:type="spellStart"/>
-      <w:r>
-        <w:rPr>
-          <w:rFonts w:ascii="Times New Roman" w:hAnsi="Times New Roman" w:cs="Times New Roman"/>
-          <w:b/>
-          <w:bCs/>
-          <w:color w:val="4472C4" w:themeColor="accent1"/>
-          <w:sz w:val="28"/>
-          <w:szCs w:val="28"/>
-        </w:rPr>
-        <w:t>End</w:t>
-      </w:r>
-      <w:proofErr w:type="spellEnd"/>
-      <w:r>
-        <w:rPr>
-          <w:rFonts w:ascii="Times New Roman" w:hAnsi="Times New Roman" w:cs="Times New Roman"/>
-          <w:b/>
-          <w:bCs/>
-          <w:color w:val="4472C4" w:themeColor="accent1"/>
-          <w:sz w:val="28"/>
-          <w:szCs w:val="28"/>
-        </w:rPr>
-        <w:t>-Lógica</w:t>
+        <w:t>Front-End-Lógica</w:t>
       </w:r>
     </w:p>
     <w:p>
@@ -2262,35 +2001,7 @@
         <w:rPr>
           <w:rFonts w:ascii="Times New Roman" w:hAnsi="Times New Roman" w:cs="Times New Roman"/>
         </w:rPr>
-        <w:t xml:space="preserve">, y cree un módulo en la ruta </w:t>
-      </w:r>
-      <w:proofErr w:type="spellStart"/>
-      <w:r>
-        <w:rPr>
-          <w:rFonts w:ascii="Times New Roman" w:hAnsi="Times New Roman" w:cs="Times New Roman"/>
-        </w:rPr>
-        <w:t>static</w:t>
-      </w:r>
-      <w:proofErr w:type="spellEnd"/>
-      <w:r>
-        <w:rPr>
-          <w:rFonts w:ascii="Times New Roman" w:hAnsi="Times New Roman" w:cs="Times New Roman"/>
-        </w:rPr>
-        <w:t>/</w:t>
-      </w:r>
-      <w:proofErr w:type="spellStart"/>
-      <w:r>
-        <w:rPr>
-          <w:rFonts w:ascii="Times New Roman" w:hAnsi="Times New Roman" w:cs="Times New Roman"/>
-        </w:rPr>
-        <w:t>js</w:t>
-      </w:r>
-      <w:proofErr w:type="spellEnd"/>
-      <w:r>
-        <w:rPr>
-          <w:rFonts w:ascii="Times New Roman" w:hAnsi="Times New Roman" w:cs="Times New Roman"/>
-        </w:rPr>
-        <w:t>/app.js.</w:t>
+        <w:t>, y cree un módulo en la ruta static/js/app.js.</w:t>
       </w:r>
     </w:p>
     <w:p>
@@ -2389,7 +2100,7 @@
           <w:noProof/>
         </w:rPr>
         <w:drawing>
-          <wp:inline distT="0" distB="0" distL="0" distR="0" wp14:anchorId="09B30707" wp14:editId="5E9860D6">
+          <wp:inline distT="0" distB="0" distL="0" distR="0" wp14:anchorId="09B30707" wp14:editId="432AE710">
             <wp:extent cx="5511241" cy="3106550"/>
             <wp:effectExtent l="19050" t="19050" r="13335" b="17780"/>
             <wp:docPr id="874127782" name="Imagen 2"/>
@@ -2563,7 +2274,7 @@
           <w:noProof/>
         </w:rPr>
         <w:drawing>
-          <wp:inline distT="0" distB="0" distL="0" distR="0" wp14:anchorId="34E09FF6" wp14:editId="2F9E1500">
+          <wp:inline distT="0" distB="0" distL="0" distR="0" wp14:anchorId="34E09FF6" wp14:editId="5F2FADC9">
             <wp:extent cx="5574183" cy="3140242"/>
             <wp:effectExtent l="19050" t="19050" r="26670" b="22225"/>
             <wp:docPr id="450517702" name="Imagen 3" descr="imagen"/>
@@ -2789,49 +2500,7 @@
         <w:rPr>
           <w:rFonts w:ascii="Times New Roman" w:hAnsi="Times New Roman" w:cs="Times New Roman"/>
         </w:rPr>
-        <w:t>Agregue al módulo 'app.js' una operación pública que permita actualizar el listado de los planos, a partir del nombre de su autor (dado como parámetro). Para hacer esto, dicha operación debe invocar la operación '</w:t>
-      </w:r>
-      <w:proofErr w:type="spellStart"/>
-      <w:r>
-        <w:rPr>
-          <w:rFonts w:ascii="Times New Roman" w:hAnsi="Times New Roman" w:cs="Times New Roman"/>
-        </w:rPr>
-        <w:t>getBlueprintsByAuthor</w:t>
-      </w:r>
-      <w:proofErr w:type="spellEnd"/>
-      <w:r>
-        <w:rPr>
-          <w:rFonts w:ascii="Times New Roman" w:hAnsi="Times New Roman" w:cs="Times New Roman"/>
-        </w:rPr>
-        <w:t>' del módulo '</w:t>
-      </w:r>
-      <w:proofErr w:type="spellStart"/>
-      <w:r>
-        <w:rPr>
-          <w:rFonts w:ascii="Times New Roman" w:hAnsi="Times New Roman" w:cs="Times New Roman"/>
-        </w:rPr>
-        <w:t>apimock</w:t>
-      </w:r>
-      <w:proofErr w:type="spellEnd"/>
-      <w:r>
-        <w:rPr>
-          <w:rFonts w:ascii="Times New Roman" w:hAnsi="Times New Roman" w:cs="Times New Roman"/>
-        </w:rPr>
-        <w:t>' provisto, enviándole como </w:t>
-      </w:r>
-      <w:proofErr w:type="spellStart"/>
-      <w:r>
-        <w:rPr>
-          <w:rFonts w:ascii="Times New Roman" w:hAnsi="Times New Roman" w:cs="Times New Roman"/>
-        </w:rPr>
-        <w:t>callback</w:t>
-      </w:r>
-      <w:proofErr w:type="spellEnd"/>
-      <w:r>
-        <w:rPr>
-          <w:rFonts w:ascii="Times New Roman" w:hAnsi="Times New Roman" w:cs="Times New Roman"/>
-        </w:rPr>
-        <w:t> una función que:</w:t>
+        <w:t>Agregue al módulo 'app.js' una operación pública que permita actualizar el listado de los planos, a partir del nombre de su autor (dado como parámetro). Para hacer esto, dicha operación debe invocar la operación 'getBlueprintsByAuthor' del módulo 'apimock' provisto, enviándole como callback una función que:</w:t>
       </w:r>
     </w:p>
     <w:p>
@@ -2858,21 +2527,7 @@
         <w:rPr>
           <w:rFonts w:ascii="Times New Roman" w:hAnsi="Times New Roman" w:cs="Times New Roman"/>
         </w:rPr>
-        <w:t>Tome el listado de los planos, y le aplique una función '</w:t>
-      </w:r>
-      <w:proofErr w:type="spellStart"/>
-      <w:r>
-        <w:rPr>
-          <w:rFonts w:ascii="Times New Roman" w:hAnsi="Times New Roman" w:cs="Times New Roman"/>
-        </w:rPr>
-        <w:t>map</w:t>
-      </w:r>
-      <w:proofErr w:type="spellEnd"/>
-      <w:r>
-        <w:rPr>
-          <w:rFonts w:ascii="Times New Roman" w:hAnsi="Times New Roman" w:cs="Times New Roman"/>
-        </w:rPr>
-        <w:t>' que convierta sus elementos a objetos con sólo el nombre y el número de puntos.</w:t>
+        <w:t>Tome el listado de los planos, y le aplique una función 'map' que convierta sus elementos a objetos con sólo el nombre y el número de puntos.</w:t>
       </w:r>
     </w:p>
     <w:p>
@@ -2898,63 +2553,7 @@
         <w:rPr>
           <w:rFonts w:ascii="Times New Roman" w:hAnsi="Times New Roman" w:cs="Times New Roman"/>
         </w:rPr>
-        <w:t>Sobre el listado resultante, haga otro '</w:t>
-      </w:r>
-      <w:proofErr w:type="spellStart"/>
-      <w:r>
-        <w:rPr>
-          <w:rFonts w:ascii="Times New Roman" w:hAnsi="Times New Roman" w:cs="Times New Roman"/>
-        </w:rPr>
-        <w:t>map</w:t>
-      </w:r>
-      <w:proofErr w:type="spellEnd"/>
-      <w:r>
-        <w:rPr>
-          <w:rFonts w:ascii="Times New Roman" w:hAnsi="Times New Roman" w:cs="Times New Roman"/>
-        </w:rPr>
-        <w:t>', que tome cada uno de estos elementos, y a través de jQuery agregue un elemento &lt;</w:t>
-      </w:r>
-      <w:proofErr w:type="spellStart"/>
-      <w:r>
-        <w:rPr>
-          <w:rFonts w:ascii="Times New Roman" w:hAnsi="Times New Roman" w:cs="Times New Roman"/>
-        </w:rPr>
-        <w:t>tr</w:t>
-      </w:r>
-      <w:proofErr w:type="spellEnd"/>
-      <w:r>
-        <w:rPr>
-          <w:rFonts w:ascii="Times New Roman" w:hAnsi="Times New Roman" w:cs="Times New Roman"/>
-        </w:rPr>
-        <w:t xml:space="preserve">&gt; (con los </w:t>
-      </w:r>
-      <w:proofErr w:type="spellStart"/>
-      <w:r>
-        <w:rPr>
-          <w:rFonts w:ascii="Times New Roman" w:hAnsi="Times New Roman" w:cs="Times New Roman"/>
-        </w:rPr>
-        <w:t>respectvos</w:t>
-      </w:r>
-      <w:proofErr w:type="spellEnd"/>
-      <w:r>
-        <w:rPr>
-          <w:rFonts w:ascii="Times New Roman" w:hAnsi="Times New Roman" w:cs="Times New Roman"/>
-        </w:rPr>
-        <w:t xml:space="preserve"> &lt;</w:t>
-      </w:r>
-      <w:proofErr w:type="spellStart"/>
-      <w:r>
-        <w:rPr>
-          <w:rFonts w:ascii="Times New Roman" w:hAnsi="Times New Roman" w:cs="Times New Roman"/>
-        </w:rPr>
-        <w:t>td</w:t>
-      </w:r>
-      <w:proofErr w:type="spellEnd"/>
-      <w:r>
-        <w:rPr>
-          <w:rFonts w:ascii="Times New Roman" w:hAnsi="Times New Roman" w:cs="Times New Roman"/>
-        </w:rPr>
-        <w:t>&gt;) a la tabla creada en el punto 4. Tenga en cuenta los </w:t>
+        <w:t>Sobre el listado resultante, haga otro 'map', que tome cada uno de estos elementos, y a través de jQuery agregue un elemento &lt;tr&gt; (con los respectvos &lt;td&gt;) a la tabla creada en el punto 4. Tenga en cuenta los </w:t>
       </w:r>
       <w:hyperlink r:id="rId27" w:history="1">
         <w:r>
@@ -3010,21 +2609,7 @@
         <w:rPr>
           <w:rFonts w:ascii="Times New Roman" w:hAnsi="Times New Roman" w:cs="Times New Roman"/>
         </w:rPr>
-        <w:t>Sobre cualquiera de los dos listados (el original, o el transformado mediante '</w:t>
-      </w:r>
-      <w:proofErr w:type="spellStart"/>
-      <w:r>
-        <w:rPr>
-          <w:rFonts w:ascii="Times New Roman" w:hAnsi="Times New Roman" w:cs="Times New Roman"/>
-        </w:rPr>
-        <w:t>map</w:t>
-      </w:r>
-      <w:proofErr w:type="spellEnd"/>
-      <w:r>
-        <w:rPr>
-          <w:rFonts w:ascii="Times New Roman" w:hAnsi="Times New Roman" w:cs="Times New Roman"/>
-        </w:rPr>
-        <w:t>'), aplique un 'reduce' que calcule el número de puntos. Con este valor, use jQuery para actualizar el campo correspondiente dentro del DOM.</w:t>
+        <w:t>Sobre cualquiera de los dos listados (el original, o el transformado mediante 'map'), aplique un 'reduce' que calcule el número de puntos. Con este valor, use jQuery para actualizar el campo correspondiente dentro del DOM.</w:t>
       </w:r>
     </w:p>
     <w:p>
@@ -3249,29 +2834,7 @@
         <w:rPr>
           <w:rFonts w:ascii="Times New Roman" w:hAnsi="Times New Roman" w:cs="Times New Roman"/>
         </w:rPr>
-        <w:t>Asocie la operación antes creada (la de app.js) al evento '</w:t>
-      </w:r>
-      <w:proofErr w:type="spellStart"/>
-      <w:r>
-        <w:rPr>
-          <w:rFonts w:ascii="Times New Roman" w:hAnsi="Times New Roman" w:cs="Times New Roman"/>
-        </w:rPr>
-        <w:t>on-</w:t>
-      </w:r>
-      <w:proofErr w:type="gramStart"/>
-      <w:r>
-        <w:rPr>
-          <w:rFonts w:ascii="Times New Roman" w:hAnsi="Times New Roman" w:cs="Times New Roman"/>
-        </w:rPr>
-        <w:t>click</w:t>
-      </w:r>
-      <w:proofErr w:type="spellEnd"/>
-      <w:proofErr w:type="gramEnd"/>
-      <w:r>
-        <w:rPr>
-          <w:rFonts w:ascii="Times New Roman" w:hAnsi="Times New Roman" w:cs="Times New Roman"/>
-        </w:rPr>
-        <w:t>' del botón de consulta de la página.</w:t>
+        <w:t>Asocie la operación antes creada (la de app.js) al evento 'on-click' del botón de consulta de la página.</w:t>
       </w:r>
     </w:p>
     <w:p>
@@ -3402,21 +2965,7 @@
         <w:rPr>
           <w:rFonts w:ascii="Times New Roman" w:hAnsi="Times New Roman" w:cs="Times New Roman"/>
         </w:rPr>
-        <w:t xml:space="preserve"> al ingresar un usuario existente, se cargue el listado </w:t>
-      </w:r>
-      <w:proofErr w:type="gramStart"/>
-      <w:r>
-        <w:rPr>
-          <w:rFonts w:ascii="Times New Roman" w:hAnsi="Times New Roman" w:cs="Times New Roman"/>
-        </w:rPr>
-        <w:t>del mismo</w:t>
-      </w:r>
-      <w:proofErr w:type="gramEnd"/>
-      <w:r>
-        <w:rPr>
-          <w:rFonts w:ascii="Times New Roman" w:hAnsi="Times New Roman" w:cs="Times New Roman"/>
-        </w:rPr>
-        <w:t>.</w:t>
+        <w:t xml:space="preserve"> al ingresar un usuario existente, se cargue el listado del mismo.</w:t>
       </w:r>
     </w:p>
     <w:p>
@@ -3637,29 +3186,289 @@
             <w:rStyle w:val="Hipervnculo"/>
             <w:rFonts w:ascii="Times New Roman" w:hAnsi="Times New Roman" w:cs="Times New Roman"/>
           </w:rPr>
-          <w:t xml:space="preserve">elemento de tipo </w:t>
+          <w:t>elemento de tipo Canvas</w:t>
         </w:r>
-        <w:proofErr w:type="spellStart"/>
+      </w:hyperlink>
+      <w:r>
+        <w:rPr>
+          <w:rFonts w:ascii="Times New Roman" w:hAnsi="Times New Roman" w:cs="Times New Roman"/>
+        </w:rPr>
+        <w:t>, con su respectivo identificador. Haga que sus dimensiones no sean demasiado grandes para dejar espacio para los otros componentes, pero lo suficiente para poder 'dibujar' los planos.</w:t>
+      </w:r>
+    </w:p>
+    <w:p>
+      <w:pPr>
+        <w:pStyle w:val="Prrafodelista"/>
+        <w:ind w:left="360"/>
+        <w:rPr>
+          <w:rFonts w:ascii="Times New Roman" w:hAnsi="Times New Roman" w:cs="Times New Roman"/>
+        </w:rPr>
+      </w:pPr>
+      <w:r>
+        <w:rPr>
+          <w:noProof/>
+        </w:rPr>
+        <w:drawing>
+          <wp:inline distT="0" distB="0" distL="0" distR="0" wp14:anchorId="02417B89" wp14:editId="6580DB95">
+            <wp:extent cx="5057699" cy="2842795"/>
+            <wp:effectExtent l="19050" t="19050" r="10160" b="15240"/>
+            <wp:docPr id="1933450332" name="Imagen 1"/>
+            <wp:cNvGraphicFramePr>
+              <a:graphicFrameLocks xmlns:a="http://schemas.openxmlformats.org/drawingml/2006/main" noChangeAspect="1"/>
+            </wp:cNvGraphicFramePr>
+            <a:graphic xmlns:a="http://schemas.openxmlformats.org/drawingml/2006/main">
+              <a:graphicData uri="http://schemas.openxmlformats.org/drawingml/2006/picture">
+                <pic:pic xmlns:pic="http://schemas.openxmlformats.org/drawingml/2006/picture">
+                  <pic:nvPicPr>
+                    <pic:cNvPr id="0" name="Picture 1"/>
+                    <pic:cNvPicPr>
+                      <a:picLocks noChangeAspect="1" noChangeArrowheads="1"/>
+                    </pic:cNvPicPr>
+                  </pic:nvPicPr>
+                  <pic:blipFill>
+                    <a:blip r:embed="rId36" cstate="print">
+                      <a:extLst>
+                        <a:ext uri="{28A0092B-C50C-407E-A947-70E740481C1C}">
+                          <a14:useLocalDpi xmlns:a14="http://schemas.microsoft.com/office/drawing/2010/main" val="0"/>
+                        </a:ext>
+                      </a:extLst>
+                    </a:blip>
+                    <a:srcRect/>
+                    <a:stretch>
+                      <a:fillRect/>
+                    </a:stretch>
+                  </pic:blipFill>
+                  <pic:spPr bwMode="auto">
+                    <a:xfrm>
+                      <a:off x="0" y="0"/>
+                      <a:ext cx="5069241" cy="2849282"/>
+                    </a:xfrm>
+                    <a:prstGeom prst="rect">
+                      <a:avLst/>
+                    </a:prstGeom>
+                    <a:noFill/>
+                    <a:ln>
+                      <a:solidFill>
+                        <a:schemeClr val="tx1"/>
+                      </a:solidFill>
+                    </a:ln>
+                  </pic:spPr>
+                </pic:pic>
+              </a:graphicData>
+            </a:graphic>
+          </wp:inline>
+        </w:drawing>
+      </w:r>
+    </w:p>
+    <w:p>
+      <w:pPr>
+        <w:pStyle w:val="Prrafodelista"/>
+        <w:ind w:left="360"/>
+        <w:rPr>
+          <w:rFonts w:ascii="Times New Roman" w:hAnsi="Times New Roman" w:cs="Times New Roman"/>
+        </w:rPr>
+      </w:pPr>
+    </w:p>
+    <w:p>
+      <w:pPr>
+        <w:pStyle w:val="Prrafodelista"/>
+        <w:numPr>
+          <w:ilvl w:val="3"/>
+          <w:numId w:val="1"/>
+        </w:numPr>
+        <w:rPr>
+          <w:rFonts w:ascii="Times New Roman" w:hAnsi="Times New Roman" w:cs="Times New Roman"/>
+        </w:rPr>
+      </w:pPr>
+      <w:r>
+        <w:rPr>
+          <w:rFonts w:ascii="Times New Roman" w:hAnsi="Times New Roman" w:cs="Times New Roman"/>
+        </w:rPr>
+        <w:t>Al módulo app.js agregue una operación que, dado el nombre de un autor, y el nombre de uno de sus planos dados como parámetros, haciendo uso del método getBlueprintsByNameAndAuthor de apimock.js y de una función callback:</w:t>
+      </w:r>
+    </w:p>
+    <w:p>
+      <w:pPr>
+        <w:pStyle w:val="Prrafodelista"/>
+        <w:ind w:left="360"/>
+        <w:rPr>
+          <w:rFonts w:ascii="Times New Roman" w:hAnsi="Times New Roman" w:cs="Times New Roman"/>
+        </w:rPr>
+      </w:pPr>
+    </w:p>
+    <w:p>
+      <w:pPr>
+        <w:pStyle w:val="Prrafodelista"/>
+        <w:numPr>
+          <w:ilvl w:val="0"/>
+          <w:numId w:val="18"/>
+        </w:numPr>
+        <w:rPr>
+          <w:rFonts w:ascii="Times New Roman" w:hAnsi="Times New Roman" w:cs="Times New Roman"/>
+        </w:rPr>
+      </w:pPr>
+      <w:r>
+        <w:rPr>
+          <w:rFonts w:ascii="Times New Roman" w:hAnsi="Times New Roman" w:cs="Times New Roman"/>
+        </w:rPr>
+        <w:t>Consulte los puntos del plano correspondiente, y con los mismos dibuje consectivamente segmentos de recta, haciendo uso </w:t>
+      </w:r>
+      <w:hyperlink r:id="rId37" w:history="1">
         <w:r>
           <w:rPr>
             <w:rStyle w:val="Hipervnculo"/>
             <w:rFonts w:ascii="Times New Roman" w:hAnsi="Times New Roman" w:cs="Times New Roman"/>
           </w:rPr>
-          <w:t>Canvas</w:t>
+          <w:t>de los elementos HTML5 (Canvas, 2DContext, etc) disponibles</w:t>
         </w:r>
-        <w:proofErr w:type="spellEnd"/>
       </w:hyperlink>
       <w:r>
         <w:rPr>
           <w:rFonts w:ascii="Times New Roman" w:hAnsi="Times New Roman" w:cs="Times New Roman"/>
         </w:rPr>
-        <w:t>, con su respectivo identificador. Haga que sus dimensiones no sean demasiado grandes para dejar espacio para los otros componentes, pero lo suficiente para poder 'dibujar' los planos.</w:t>
-      </w:r>
-    </w:p>
-    <w:p>
-      <w:pPr>
-        <w:pStyle w:val="Prrafodelista"/>
-        <w:ind w:left="360"/>
+        <w:t>* Actualice con jQuery el campo</w:t>
+      </w:r>
+      <w:r>
+        <w:rPr>
+          <w:rFonts w:ascii="Times New Roman" w:hAnsi="Times New Roman" w:cs="Times New Roman"/>
+        </w:rPr>
+        <w:t xml:space="preserve"> </w:t>
+      </w:r>
+      <w:r>
+        <w:rPr>
+          <w:rFonts w:ascii="Times New Roman" w:hAnsi="Times New Roman" w:cs="Times New Roman"/>
+        </w:rPr>
+        <w:t>donde se muestra el nombre del plano que se está dibujando (si dicho campo no existe, agruéguelo al DOM).</w:t>
+      </w:r>
+    </w:p>
+    <w:p>
+      <w:pPr>
+        <w:ind w:left="360"/>
+        <w:rPr>
+          <w:rFonts w:ascii="Times New Roman" w:hAnsi="Times New Roman" w:cs="Times New Roman"/>
+        </w:rPr>
+      </w:pPr>
+      <w:r>
+        <w:rPr>
+          <w:noProof/>
+        </w:rPr>
+        <w:drawing>
+          <wp:inline distT="0" distB="0" distL="0" distR="0" wp14:anchorId="10584846" wp14:editId="162A07FB">
+            <wp:extent cx="5010912" cy="2816495"/>
+            <wp:effectExtent l="0" t="0" r="0" b="3175"/>
+            <wp:docPr id="695106535" name="Imagen 3" descr="Captura de pantalla de computadora&#10;&#10;Descripción generada automáticamente"/>
+            <wp:cNvGraphicFramePr>
+              <a:graphicFrameLocks xmlns:a="http://schemas.openxmlformats.org/drawingml/2006/main" noChangeAspect="1"/>
+            </wp:cNvGraphicFramePr>
+            <a:graphic xmlns:a="http://schemas.openxmlformats.org/drawingml/2006/main">
+              <a:graphicData uri="http://schemas.openxmlformats.org/drawingml/2006/picture">
+                <pic:pic xmlns:pic="http://schemas.openxmlformats.org/drawingml/2006/picture">
+                  <pic:nvPicPr>
+                    <pic:cNvPr id="695106535" name="Imagen 3" descr="Captura de pantalla de computadora&#10;&#10;Descripción generada automáticamente"/>
+                    <pic:cNvPicPr>
+                      <a:picLocks noChangeAspect="1" noChangeArrowheads="1"/>
+                    </pic:cNvPicPr>
+                  </pic:nvPicPr>
+                  <pic:blipFill>
+                    <a:blip r:embed="rId38" cstate="print">
+                      <a:extLst>
+                        <a:ext uri="{28A0092B-C50C-407E-A947-70E740481C1C}">
+                          <a14:useLocalDpi xmlns:a14="http://schemas.microsoft.com/office/drawing/2010/main" val="0"/>
+                        </a:ext>
+                      </a:extLst>
+                    </a:blip>
+                    <a:srcRect/>
+                    <a:stretch>
+                      <a:fillRect/>
+                    </a:stretch>
+                  </pic:blipFill>
+                  <pic:spPr bwMode="auto">
+                    <a:xfrm>
+                      <a:off x="0" y="0"/>
+                      <a:ext cx="5033112" cy="2828973"/>
+                    </a:xfrm>
+                    <a:prstGeom prst="rect">
+                      <a:avLst/>
+                    </a:prstGeom>
+                    <a:noFill/>
+                    <a:ln>
+                      <a:noFill/>
+                    </a:ln>
+                  </pic:spPr>
+                </pic:pic>
+              </a:graphicData>
+            </a:graphic>
+          </wp:inline>
+        </w:drawing>
+      </w:r>
+    </w:p>
+    <w:p>
+      <w:pPr>
+        <w:ind w:left="360"/>
+        <w:rPr>
+          <w:rFonts w:ascii="Times New Roman" w:hAnsi="Times New Roman" w:cs="Times New Roman"/>
+        </w:rPr>
+      </w:pPr>
+      <w:r>
+        <w:rPr>
+          <w:noProof/>
+        </w:rPr>
+        <w:lastRenderedPageBreak/>
+        <w:drawing>
+          <wp:inline distT="0" distB="0" distL="0" distR="0" wp14:anchorId="3475DDDE" wp14:editId="15A27199">
+            <wp:extent cx="5848747" cy="3287420"/>
+            <wp:effectExtent l="19050" t="19050" r="19050" b="27305"/>
+            <wp:docPr id="1975756665" name="Imagen 2"/>
+            <wp:cNvGraphicFramePr>
+              <a:graphicFrameLocks xmlns:a="http://schemas.openxmlformats.org/drawingml/2006/main" noChangeAspect="1"/>
+            </wp:cNvGraphicFramePr>
+            <a:graphic xmlns:a="http://schemas.openxmlformats.org/drawingml/2006/main">
+              <a:graphicData uri="http://schemas.openxmlformats.org/drawingml/2006/picture">
+                <pic:pic xmlns:pic="http://schemas.openxmlformats.org/drawingml/2006/picture">
+                  <pic:nvPicPr>
+                    <pic:cNvPr id="0" name="Picture 3"/>
+                    <pic:cNvPicPr>
+                      <a:picLocks noChangeAspect="1" noChangeArrowheads="1"/>
+                    </pic:cNvPicPr>
+                  </pic:nvPicPr>
+                  <pic:blipFill>
+                    <a:blip r:embed="rId39">
+                      <a:extLst>
+                        <a:ext uri="{28A0092B-C50C-407E-A947-70E740481C1C}">
+                          <a14:useLocalDpi xmlns:a14="http://schemas.microsoft.com/office/drawing/2010/main" val="0"/>
+                        </a:ext>
+                      </a:extLst>
+                    </a:blip>
+                    <a:srcRect/>
+                    <a:stretch>
+                      <a:fillRect/>
+                    </a:stretch>
+                  </pic:blipFill>
+                  <pic:spPr bwMode="auto">
+                    <a:xfrm>
+                      <a:off x="0" y="0"/>
+                      <a:ext cx="5866833" cy="3297586"/>
+                    </a:xfrm>
+                    <a:prstGeom prst="rect">
+                      <a:avLst/>
+                    </a:prstGeom>
+                    <a:noFill/>
+                    <a:ln>
+                      <a:solidFill>
+                        <a:schemeClr val="tx1"/>
+                      </a:solidFill>
+                    </a:ln>
+                  </pic:spPr>
+                </pic:pic>
+              </a:graphicData>
+            </a:graphic>
+          </wp:inline>
+        </w:drawing>
+      </w:r>
+    </w:p>
+    <w:p>
+      <w:pPr>
+        <w:pStyle w:val="Prrafodelista"/>
         <w:rPr>
           <w:rFonts w:ascii="Times New Roman" w:hAnsi="Times New Roman" w:cs="Times New Roman"/>
         </w:rPr>
@@ -3680,154 +3489,86 @@
         <w:rPr>
           <w:rFonts w:ascii="Times New Roman" w:hAnsi="Times New Roman" w:cs="Times New Roman"/>
         </w:rPr>
-        <w:t xml:space="preserve">Al módulo app.js agregue una operación que, dado el nombre de un autor, y el nombre de uno de sus planos dados como parámetros, haciendo uso del método </w:t>
-      </w:r>
-      <w:proofErr w:type="spellStart"/>
-      <w:r>
-        <w:rPr>
-          <w:rFonts w:ascii="Times New Roman" w:hAnsi="Times New Roman" w:cs="Times New Roman"/>
-        </w:rPr>
-        <w:t>getBlueprintsByNameAndAuthor</w:t>
-      </w:r>
-      <w:proofErr w:type="spellEnd"/>
-      <w:r>
-        <w:rPr>
-          <w:rFonts w:ascii="Times New Roman" w:hAnsi="Times New Roman" w:cs="Times New Roman"/>
-        </w:rPr>
-        <w:t xml:space="preserve"> de apimock.js y de una función </w:t>
-      </w:r>
-      <w:proofErr w:type="spellStart"/>
-      <w:r>
-        <w:rPr>
-          <w:rFonts w:ascii="Times New Roman" w:hAnsi="Times New Roman" w:cs="Times New Roman"/>
-        </w:rPr>
-        <w:t>callback</w:t>
-      </w:r>
-      <w:proofErr w:type="spellEnd"/>
-      <w:r>
-        <w:rPr>
-          <w:rFonts w:ascii="Times New Roman" w:hAnsi="Times New Roman" w:cs="Times New Roman"/>
-        </w:rPr>
-        <w:t>:</w:t>
-      </w:r>
-    </w:p>
-    <w:p>
-      <w:pPr>
-        <w:pStyle w:val="Prrafodelista"/>
-        <w:ind w:left="360"/>
-        <w:rPr>
-          <w:rFonts w:ascii="Times New Roman" w:hAnsi="Times New Roman" w:cs="Times New Roman"/>
-        </w:rPr>
-      </w:pPr>
-    </w:p>
-    <w:p>
-      <w:pPr>
-        <w:pStyle w:val="Prrafodelista"/>
-        <w:numPr>
-          <w:ilvl w:val="0"/>
-          <w:numId w:val="18"/>
-        </w:numPr>
-        <w:rPr>
-          <w:rFonts w:ascii="Times New Roman" w:hAnsi="Times New Roman" w:cs="Times New Roman"/>
-        </w:rPr>
-      </w:pPr>
-      <w:r>
-        <w:rPr>
-          <w:rFonts w:ascii="Times New Roman" w:hAnsi="Times New Roman" w:cs="Times New Roman"/>
-        </w:rPr>
-        <w:t xml:space="preserve">Consulte los puntos del plano correspondiente, y con los mismos dibuje </w:t>
-      </w:r>
-      <w:proofErr w:type="spellStart"/>
-      <w:r>
-        <w:rPr>
-          <w:rFonts w:ascii="Times New Roman" w:hAnsi="Times New Roman" w:cs="Times New Roman"/>
-        </w:rPr>
-        <w:t>consectivamente</w:t>
-      </w:r>
-      <w:proofErr w:type="spellEnd"/>
-      <w:r>
-        <w:rPr>
-          <w:rFonts w:ascii="Times New Roman" w:hAnsi="Times New Roman" w:cs="Times New Roman"/>
-        </w:rPr>
-        <w:t xml:space="preserve"> segmentos de recta, haciendo uso </w:t>
-      </w:r>
-      <w:hyperlink r:id="rId36" w:history="1">
-        <w:r>
-          <w:rPr>
-            <w:rStyle w:val="Hipervnculo"/>
-            <w:rFonts w:ascii="Times New Roman" w:hAnsi="Times New Roman" w:cs="Times New Roman"/>
-          </w:rPr>
-          <w:t>de los elementos HTML5 (</w:t>
-        </w:r>
-        <w:proofErr w:type="spellStart"/>
-        <w:r>
-          <w:rPr>
-            <w:rStyle w:val="Hipervnculo"/>
-            <w:rFonts w:ascii="Times New Roman" w:hAnsi="Times New Roman" w:cs="Times New Roman"/>
-          </w:rPr>
-          <w:t>Canvas</w:t>
-        </w:r>
-        <w:proofErr w:type="spellEnd"/>
-        <w:r>
-          <w:rPr>
-            <w:rStyle w:val="Hipervnculo"/>
-            <w:rFonts w:ascii="Times New Roman" w:hAnsi="Times New Roman" w:cs="Times New Roman"/>
-          </w:rPr>
-          <w:t xml:space="preserve">, 2DContext, </w:t>
-        </w:r>
-        <w:proofErr w:type="spellStart"/>
-        <w:r>
-          <w:rPr>
-            <w:rStyle w:val="Hipervnculo"/>
-            <w:rFonts w:ascii="Times New Roman" w:hAnsi="Times New Roman" w:cs="Times New Roman"/>
-          </w:rPr>
-          <w:t>etc</w:t>
-        </w:r>
-        <w:proofErr w:type="spellEnd"/>
-        <w:r>
-          <w:rPr>
-            <w:rStyle w:val="Hipervnculo"/>
-            <w:rFonts w:ascii="Times New Roman" w:hAnsi="Times New Roman" w:cs="Times New Roman"/>
-          </w:rPr>
-          <w:t>) disponibles</w:t>
-        </w:r>
-      </w:hyperlink>
-      <w:r>
-        <w:rPr>
-          <w:rFonts w:ascii="Times New Roman" w:hAnsi="Times New Roman" w:cs="Times New Roman"/>
-        </w:rPr>
-        <w:t>* Actualice con jQuery el campo</w:t>
-      </w:r>
-      <w:r>
-        <w:rPr>
-          <w:rFonts w:ascii="Times New Roman" w:hAnsi="Times New Roman" w:cs="Times New Roman"/>
-        </w:rPr>
-        <w:t xml:space="preserve"> </w:t>
-      </w:r>
-      <w:r>
-        <w:rPr>
-          <w:rFonts w:ascii="Times New Roman" w:hAnsi="Times New Roman" w:cs="Times New Roman"/>
-        </w:rPr>
-        <w:t xml:space="preserve">donde se muestra el nombre del plano que se está dibujando (si dicho campo no existe, </w:t>
-      </w:r>
-      <w:proofErr w:type="spellStart"/>
-      <w:r>
-        <w:rPr>
-          <w:rFonts w:ascii="Times New Roman" w:hAnsi="Times New Roman" w:cs="Times New Roman"/>
-        </w:rPr>
-        <w:t>agruéguelo</w:t>
-      </w:r>
-      <w:proofErr w:type="spellEnd"/>
-      <w:r>
-        <w:rPr>
-          <w:rFonts w:ascii="Times New Roman" w:hAnsi="Times New Roman" w:cs="Times New Roman"/>
-        </w:rPr>
-        <w:t xml:space="preserve"> al DOM).</w:t>
-      </w:r>
-    </w:p>
-    <w:p>
-      <w:pPr>
-        <w:pStyle w:val="Prrafodelista"/>
+        <w:t>Verifique que la aplicación ahora, además de mostrar el listado de los planos de un autor, permita seleccionar uno de éstos y graficarlo. Para esto, haga que en las filas generadas para el punto 5 incluyan en la última columna un botón con su evento de clic asociado a la operación hecha anteriormente (enviándo como parámetro los nombres correspondientes).</w:t>
+      </w:r>
+    </w:p>
+    <w:p>
+      <w:pPr>
+        <w:pStyle w:val="Prrafodelista"/>
+        <w:ind w:left="360"/>
+        <w:rPr>
+          <w:rFonts w:ascii="Times New Roman" w:hAnsi="Times New Roman" w:cs="Times New Roman"/>
+        </w:rPr>
+      </w:pPr>
+    </w:p>
+    <w:p>
+      <w:pPr>
+        <w:pStyle w:val="Prrafodelista"/>
+        <w:ind w:left="360"/>
+        <w:rPr>
+          <w:rFonts w:ascii="Times New Roman" w:hAnsi="Times New Roman" w:cs="Times New Roman"/>
+        </w:rPr>
+      </w:pPr>
+      <w:r>
+        <w:rPr>
+          <w:noProof/>
+        </w:rPr>
+        <w:drawing>
+          <wp:inline distT="0" distB="0" distL="0" distR="0" wp14:anchorId="1BB24ECF" wp14:editId="0856CE26">
+            <wp:extent cx="5860360" cy="3293948"/>
+            <wp:effectExtent l="19050" t="19050" r="26670" b="20955"/>
+            <wp:docPr id="547512110" name="Imagen 4"/>
+            <wp:cNvGraphicFramePr>
+              <a:graphicFrameLocks xmlns:a="http://schemas.openxmlformats.org/drawingml/2006/main" noChangeAspect="1"/>
+            </wp:cNvGraphicFramePr>
+            <a:graphic xmlns:a="http://schemas.openxmlformats.org/drawingml/2006/main">
+              <a:graphicData uri="http://schemas.openxmlformats.org/drawingml/2006/picture">
+                <pic:pic xmlns:pic="http://schemas.openxmlformats.org/drawingml/2006/picture">
+                  <pic:nvPicPr>
+                    <pic:cNvPr id="0" name="Picture 7"/>
+                    <pic:cNvPicPr>
+                      <a:picLocks noChangeAspect="1" noChangeArrowheads="1"/>
+                    </pic:cNvPicPr>
+                  </pic:nvPicPr>
+                  <pic:blipFill>
+                    <a:blip r:embed="rId40">
+                      <a:extLst>
+                        <a:ext uri="{28A0092B-C50C-407E-A947-70E740481C1C}">
+                          <a14:useLocalDpi xmlns:a14="http://schemas.microsoft.com/office/drawing/2010/main" val="0"/>
+                        </a:ext>
+                      </a:extLst>
+                    </a:blip>
+                    <a:srcRect/>
+                    <a:stretch>
+                      <a:fillRect/>
+                    </a:stretch>
+                  </pic:blipFill>
+                  <pic:spPr bwMode="auto">
+                    <a:xfrm>
+                      <a:off x="0" y="0"/>
+                      <a:ext cx="5862287" cy="3295031"/>
+                    </a:xfrm>
+                    <a:prstGeom prst="rect">
+                      <a:avLst/>
+                    </a:prstGeom>
+                    <a:noFill/>
+                    <a:ln>
+                      <a:solidFill>
+                        <a:schemeClr val="tx1"/>
+                      </a:solidFill>
+                    </a:ln>
+                  </pic:spPr>
+                </pic:pic>
+              </a:graphicData>
+            </a:graphic>
+          </wp:inline>
+        </w:drawing>
+      </w:r>
+    </w:p>
+    <w:p>
+      <w:pPr>
+        <w:pStyle w:val="Prrafodelista"/>
+        <w:ind w:left="360"/>
         <w:rPr>
           <w:rFonts w:ascii="Times New Roman" w:hAnsi="Times New Roman" w:cs="Times New Roman"/>
         </w:rPr>
@@ -3848,21 +3589,72 @@
         <w:rPr>
           <w:rFonts w:ascii="Times New Roman" w:hAnsi="Times New Roman" w:cs="Times New Roman"/>
         </w:rPr>
-        <w:t>Verifique que la aplicación ahora, además de mostrar el listado de los planos de un autor, permita seleccionar uno de éstos y graficarlo. Para esto, haga que en las filas generadas para el punto 5 incluyan en la última columna un botón con su evento de clic asociado a la operación hecha anteriormente (</w:t>
-      </w:r>
-      <w:proofErr w:type="spellStart"/>
-      <w:r>
-        <w:rPr>
-          <w:rFonts w:ascii="Times New Roman" w:hAnsi="Times New Roman" w:cs="Times New Roman"/>
-        </w:rPr>
-        <w:t>enviándo</w:t>
-      </w:r>
-      <w:proofErr w:type="spellEnd"/>
-      <w:r>
-        <w:rPr>
-          <w:rFonts w:ascii="Times New Roman" w:hAnsi="Times New Roman" w:cs="Times New Roman"/>
-        </w:rPr>
-        <w:t xml:space="preserve"> como parámetro los nombres correspondientes).</w:t>
+        <w:lastRenderedPageBreak/>
+        <w:t>Verifique que la aplicación ahora permita: consultar los planos de un auto y graficar aquel que se seleccione.</w:t>
+      </w:r>
+    </w:p>
+    <w:p>
+      <w:pPr>
+        <w:pStyle w:val="Prrafodelista"/>
+        <w:ind w:left="360"/>
+        <w:rPr>
+          <w:rFonts w:ascii="Times New Roman" w:hAnsi="Times New Roman" w:cs="Times New Roman"/>
+        </w:rPr>
+      </w:pPr>
+      <w:r>
+        <w:rPr>
+          <w:noProof/>
+        </w:rPr>
+        <w:drawing>
+          <wp:inline distT="0" distB="0" distL="0" distR="0" wp14:anchorId="3B19A74E" wp14:editId="3F360351">
+            <wp:extent cx="5943600" cy="3340735"/>
+            <wp:effectExtent l="19050" t="19050" r="19050" b="12065"/>
+            <wp:docPr id="1937698325" name="Imagen 5" descr="Interfaz de usuario gráfica, Texto, Aplicación, Word&#10;&#10;Descripción generada automáticamente"/>
+            <wp:cNvGraphicFramePr>
+              <a:graphicFrameLocks xmlns:a="http://schemas.openxmlformats.org/drawingml/2006/main" noChangeAspect="1"/>
+            </wp:cNvGraphicFramePr>
+            <a:graphic xmlns:a="http://schemas.openxmlformats.org/drawingml/2006/main">
+              <a:graphicData uri="http://schemas.openxmlformats.org/drawingml/2006/picture">
+                <pic:pic xmlns:pic="http://schemas.openxmlformats.org/drawingml/2006/picture">
+                  <pic:nvPicPr>
+                    <pic:cNvPr id="1937698325" name="Imagen 5" descr="Interfaz de usuario gráfica, Texto, Aplicación, Word&#10;&#10;Descripción generada automáticamente"/>
+                    <pic:cNvPicPr>
+                      <a:picLocks noChangeAspect="1" noChangeArrowheads="1"/>
+                    </pic:cNvPicPr>
+                  </pic:nvPicPr>
+                  <pic:blipFill>
+                    <a:blip r:embed="rId41">
+                      <a:extLst>
+                        <a:ext uri="{28A0092B-C50C-407E-A947-70E740481C1C}">
+                          <a14:useLocalDpi xmlns:a14="http://schemas.microsoft.com/office/drawing/2010/main" val="0"/>
+                        </a:ext>
+                      </a:extLst>
+                    </a:blip>
+                    <a:srcRect/>
+                    <a:stretch>
+                      <a:fillRect/>
+                    </a:stretch>
+                  </pic:blipFill>
+                  <pic:spPr bwMode="auto">
+                    <a:xfrm>
+                      <a:off x="0" y="0"/>
+                      <a:ext cx="5943600" cy="3340735"/>
+                    </a:xfrm>
+                    <a:prstGeom prst="rect">
+                      <a:avLst/>
+                    </a:prstGeom>
+                    <a:noFill/>
+                    <a:ln>
+                      <a:solidFill>
+                        <a:schemeClr val="tx1"/>
+                      </a:solidFill>
+                    </a:ln>
+                  </pic:spPr>
+                </pic:pic>
+              </a:graphicData>
+            </a:graphic>
+          </wp:inline>
+        </w:drawing>
       </w:r>
     </w:p>
     <w:p>
@@ -3889,78 +3681,9 @@
         <w:rPr>
           <w:rFonts w:ascii="Times New Roman" w:hAnsi="Times New Roman" w:cs="Times New Roman"/>
         </w:rPr>
-        <w:t>Verifique que la aplicación ahora permita: consultar los planos de un auto y graficar aquel que se seleccione.</w:t>
-      </w:r>
-    </w:p>
-    <w:p>
-      <w:pPr>
-        <w:pStyle w:val="Prrafodelista"/>
-        <w:ind w:left="360"/>
-        <w:rPr>
-          <w:rFonts w:ascii="Times New Roman" w:hAnsi="Times New Roman" w:cs="Times New Roman"/>
-        </w:rPr>
-      </w:pPr>
-    </w:p>
-    <w:p>
-      <w:pPr>
-        <w:pStyle w:val="Prrafodelista"/>
-        <w:numPr>
-          <w:ilvl w:val="3"/>
-          <w:numId w:val="1"/>
-        </w:numPr>
-        <w:rPr>
-          <w:rFonts w:ascii="Times New Roman" w:hAnsi="Times New Roman" w:cs="Times New Roman"/>
-        </w:rPr>
-      </w:pPr>
-      <w:r>
-        <w:rPr>
-          <w:rFonts w:ascii="Times New Roman" w:hAnsi="Times New Roman" w:cs="Times New Roman"/>
-        </w:rPr>
-        <w:t xml:space="preserve">Una vez funcione la aplicación (sólo </w:t>
-      </w:r>
-      <w:proofErr w:type="spellStart"/>
-      <w:r>
-        <w:rPr>
-          <w:rFonts w:ascii="Times New Roman" w:hAnsi="Times New Roman" w:cs="Times New Roman"/>
-        </w:rPr>
-        <w:t>front-end</w:t>
-      </w:r>
-      <w:proofErr w:type="spellEnd"/>
-      <w:r>
-        <w:rPr>
-          <w:rFonts w:ascii="Times New Roman" w:hAnsi="Times New Roman" w:cs="Times New Roman"/>
-        </w:rPr>
-        <w:t>), haga un módulo (llámelo '</w:t>
-      </w:r>
-      <w:proofErr w:type="spellStart"/>
-      <w:r>
-        <w:rPr>
-          <w:rFonts w:ascii="Times New Roman" w:hAnsi="Times New Roman" w:cs="Times New Roman"/>
-        </w:rPr>
-        <w:t>apiclient</w:t>
-      </w:r>
-      <w:proofErr w:type="spellEnd"/>
-      <w:r>
-        <w:rPr>
-          <w:rFonts w:ascii="Times New Roman" w:hAnsi="Times New Roman" w:cs="Times New Roman"/>
-        </w:rPr>
-        <w:t>') que tenga las mismas operaciones del '</w:t>
-      </w:r>
-      <w:proofErr w:type="spellStart"/>
-      <w:r>
-        <w:rPr>
-          <w:rFonts w:ascii="Times New Roman" w:hAnsi="Times New Roman" w:cs="Times New Roman"/>
-        </w:rPr>
-        <w:t>apimock</w:t>
-      </w:r>
-      <w:proofErr w:type="spellEnd"/>
-      <w:r>
-        <w:rPr>
-          <w:rFonts w:ascii="Times New Roman" w:hAnsi="Times New Roman" w:cs="Times New Roman"/>
-        </w:rPr>
-        <w:t>', pero que para las mismas use datos reales consultados del API REST. Para lo anterior revise </w:t>
-      </w:r>
-      <w:hyperlink r:id="rId37" w:history="1">
+        <w:t>Una vez funcione la aplicación (sólo front-end), haga un módulo (llámelo 'apiclient') que tenga las mismas operaciones del 'apimock', pero que para las mismas use datos reales consultados del API REST. Para lo anterior revise </w:t>
+      </w:r>
+      <w:hyperlink r:id="rId42" w:history="1">
         <w:r>
           <w:rPr>
             <w:rStyle w:val="Hipervnculo"/>
@@ -3973,21 +3696,7 @@
         <w:rPr>
           <w:rFonts w:ascii="Times New Roman" w:hAnsi="Times New Roman" w:cs="Times New Roman"/>
         </w:rPr>
-        <w:t>, y cómo se maneja el esquema de </w:t>
-      </w:r>
-      <w:proofErr w:type="spellStart"/>
-      <w:r>
-        <w:rPr>
-          <w:rFonts w:ascii="Times New Roman" w:hAnsi="Times New Roman" w:cs="Times New Roman"/>
-        </w:rPr>
-        <w:t>callbacks</w:t>
-      </w:r>
-      <w:proofErr w:type="spellEnd"/>
-      <w:r>
-        <w:rPr>
-          <w:rFonts w:ascii="Times New Roman" w:hAnsi="Times New Roman" w:cs="Times New Roman"/>
-        </w:rPr>
-        <w:t> en este contexto.</w:t>
+        <w:t>, y cómo se maneja el esquema de callbacks en este contexto.</w:t>
       </w:r>
     </w:p>
     <w:p>
@@ -4014,35 +3723,7 @@
         <w:rPr>
           <w:rFonts w:ascii="Times New Roman" w:hAnsi="Times New Roman" w:cs="Times New Roman"/>
         </w:rPr>
-        <w:t>Modifique el código de app.js de manera que sea posible cambiar entre el '</w:t>
-      </w:r>
-      <w:proofErr w:type="spellStart"/>
-      <w:r>
-        <w:rPr>
-          <w:rFonts w:ascii="Times New Roman" w:hAnsi="Times New Roman" w:cs="Times New Roman"/>
-        </w:rPr>
-        <w:t>apimock</w:t>
-      </w:r>
-      <w:proofErr w:type="spellEnd"/>
-      <w:r>
-        <w:rPr>
-          <w:rFonts w:ascii="Times New Roman" w:hAnsi="Times New Roman" w:cs="Times New Roman"/>
-        </w:rPr>
-        <w:t>' y el '</w:t>
-      </w:r>
-      <w:proofErr w:type="spellStart"/>
-      <w:r>
-        <w:rPr>
-          <w:rFonts w:ascii="Times New Roman" w:hAnsi="Times New Roman" w:cs="Times New Roman"/>
-        </w:rPr>
-        <w:t>apiclient</w:t>
-      </w:r>
-      <w:proofErr w:type="spellEnd"/>
-      <w:r>
-        <w:rPr>
-          <w:rFonts w:ascii="Times New Roman" w:hAnsi="Times New Roman" w:cs="Times New Roman"/>
-        </w:rPr>
-        <w:t>' con sólo una línea de código.</w:t>
+        <w:t>Modifique el código de app.js de manera que sea posible cambiar entre el 'apimock' y el 'apiclient' con sólo una línea de código.</w:t>
       </w:r>
     </w:p>
     <w:p>
@@ -4071,7 +3752,7 @@
         </w:rPr>
         <w:t>Revise la </w:t>
       </w:r>
-      <w:hyperlink r:id="rId38" w:history="1">
+      <w:hyperlink r:id="rId43" w:history="1">
         <w:r>
           <w:rPr>
             <w:rStyle w:val="Hipervnculo"/>
@@ -4084,21 +3765,7 @@
         <w:rPr>
           <w:rFonts w:ascii="Times New Roman" w:hAnsi="Times New Roman" w:cs="Times New Roman"/>
         </w:rPr>
-        <w:t xml:space="preserve"> (ya incluidos en el ejercicio), agregue los elementos necesarios a la página para que sea más vistosa, y más cercana al </w:t>
-      </w:r>
-      <w:proofErr w:type="spellStart"/>
-      <w:r>
-        <w:rPr>
-          <w:rFonts w:ascii="Times New Roman" w:hAnsi="Times New Roman" w:cs="Times New Roman"/>
-        </w:rPr>
-        <w:t>mock</w:t>
-      </w:r>
-      <w:proofErr w:type="spellEnd"/>
-      <w:r>
-        <w:rPr>
-          <w:rFonts w:ascii="Times New Roman" w:hAnsi="Times New Roman" w:cs="Times New Roman"/>
-        </w:rPr>
-        <w:t xml:space="preserve"> dado al inicio del enunciado.</w:t>
+        <w:t> (ya incluidos en el ejercicio), agregue los elementos necesarios a la página para que sea más vistosa, y más cercana al mock dado al inicio del enunciado.</w:t>
       </w:r>
     </w:p>
     <w:p>

</xml_diff>